<commit_message>
feat:count incomes per service category
count the number of incomes for each service category account from accounts table
</commit_message>
<xml_diff>
--- a/Carnet de notes du Projet .docx
+++ b/Carnet de notes du Projet .docx
@@ -299,6 +299,7 @@
         <w:shd w:val="clear" w:color="auto" w:fill="D9D9D9" w:themeFill="background1" w:themeFillShade="D9"/>
         <w:rPr>
           <w:b/>
+          <w:lang w:val="en-US"/>
         </w:rPr>
       </w:pPr>
       <w:r>
@@ -308,10 +309,10 @@
           <w:sz w:val="19"/>
           <w:szCs w:val="19"/>
           <w:highlight w:val="black"/>
-        </w:rPr>
-        <w:t>Data Source=192.168.1.253</w:t>
-      </w:r>
-      <w:proofErr w:type="gramStart"/>
+          <w:lang w:val="en-US"/>
+        </w:rPr>
+        <w:t>Data Source=192.168.1.253,</w:t>
+      </w:r>
       <w:r>
         <w:rPr>
           <w:rFonts w:ascii="DejaVu Sans Mono" w:hAnsi="DejaVu Sans Mono" w:cs="DejaVu Sans Mono"/>
@@ -319,8 +320,9 @@
           <w:sz w:val="19"/>
           <w:szCs w:val="19"/>
           <w:highlight w:val="black"/>
-        </w:rPr>
-        <w:t>,</w:t>
+          <w:lang w:val="en-US"/>
+        </w:rPr>
+        <w:t>49170;initial catalog=SSM_Stock</w:t>
       </w:r>
       <w:r>
         <w:rPr>
@@ -329,95 +331,9 @@
           <w:sz w:val="19"/>
           <w:szCs w:val="19"/>
           <w:highlight w:val="black"/>
-        </w:rPr>
-        <w:t>49170</w:t>
-      </w:r>
-      <w:proofErr w:type="gramEnd"/>
-      <w:r>
-        <w:rPr>
-          <w:rFonts w:ascii="DejaVu Sans Mono" w:hAnsi="DejaVu Sans Mono" w:cs="DejaVu Sans Mono"/>
-          <w:color w:val="C8C8C8"/>
-          <w:sz w:val="19"/>
-          <w:szCs w:val="19"/>
-          <w:highlight w:val="black"/>
-        </w:rPr>
-        <w:t xml:space="preserve">;initial </w:t>
-      </w:r>
-      <w:proofErr w:type="spellStart"/>
-      <w:r>
-        <w:rPr>
-          <w:rFonts w:ascii="DejaVu Sans Mono" w:hAnsi="DejaVu Sans Mono" w:cs="DejaVu Sans Mono"/>
-          <w:color w:val="C8C8C8"/>
-          <w:sz w:val="19"/>
-          <w:szCs w:val="19"/>
-          <w:highlight w:val="black"/>
-        </w:rPr>
-        <w:t>catalog</w:t>
-      </w:r>
-      <w:proofErr w:type="spellEnd"/>
-      <w:r>
-        <w:rPr>
-          <w:rFonts w:ascii="DejaVu Sans Mono" w:hAnsi="DejaVu Sans Mono" w:cs="DejaVu Sans Mono"/>
-          <w:color w:val="C8C8C8"/>
-          <w:sz w:val="19"/>
-          <w:szCs w:val="19"/>
-          <w:highlight w:val="black"/>
-        </w:rPr>
-        <w:t>=</w:t>
-      </w:r>
-      <w:proofErr w:type="spellStart"/>
-      <w:r>
-        <w:rPr>
-          <w:rFonts w:ascii="DejaVu Sans Mono" w:hAnsi="DejaVu Sans Mono" w:cs="DejaVu Sans Mono"/>
-          <w:color w:val="C8C8C8"/>
-          <w:sz w:val="19"/>
-          <w:szCs w:val="19"/>
-          <w:highlight w:val="black"/>
-        </w:rPr>
-        <w:t>SSM_Stock</w:t>
-      </w:r>
-      <w:r>
-        <w:rPr>
-          <w:rFonts w:ascii="DejaVu Sans Mono" w:hAnsi="DejaVu Sans Mono" w:cs="DejaVu Sans Mono"/>
-          <w:color w:val="C8C8C8"/>
-          <w:sz w:val="19"/>
-          <w:szCs w:val="19"/>
-          <w:highlight w:val="black"/>
-        </w:rPr>
-        <w:t>;user</w:t>
-      </w:r>
-      <w:proofErr w:type="spellEnd"/>
-      <w:r>
-        <w:rPr>
-          <w:rFonts w:ascii="DejaVu Sans Mono" w:hAnsi="DejaVu Sans Mono" w:cs="DejaVu Sans Mono"/>
-          <w:color w:val="C8C8C8"/>
-          <w:sz w:val="19"/>
-          <w:szCs w:val="19"/>
-          <w:highlight w:val="black"/>
-        </w:rPr>
-        <w:t xml:space="preserve"> id=</w:t>
-      </w:r>
-      <w:proofErr w:type="spellStart"/>
-      <w:r>
-        <w:rPr>
-          <w:rFonts w:ascii="DejaVu Sans Mono" w:hAnsi="DejaVu Sans Mono" w:cs="DejaVu Sans Mono"/>
-          <w:color w:val="C8C8C8"/>
-          <w:sz w:val="19"/>
-          <w:szCs w:val="19"/>
-          <w:highlight w:val="black"/>
-        </w:rPr>
-        <w:t>sa;password</w:t>
-      </w:r>
-      <w:proofErr w:type="spellEnd"/>
-      <w:r>
-        <w:rPr>
-          <w:rFonts w:ascii="DejaVu Sans Mono" w:hAnsi="DejaVu Sans Mono" w:cs="DejaVu Sans Mono"/>
-          <w:color w:val="C8C8C8"/>
-          <w:sz w:val="19"/>
-          <w:szCs w:val="19"/>
-          <w:highlight w:val="black"/>
-        </w:rPr>
-        <w:t>=FFLMbm123</w:t>
+          <w:lang w:val="en-US"/>
+        </w:rPr>
+        <w:t>;user id=sa;password=FFLMbm123</w:t>
       </w:r>
     </w:p>
     <w:p>
@@ -2387,18 +2303,13 @@
       </w:r>
       <w:proofErr w:type="spellEnd"/>
       <w:r>
-        <w:t xml:space="preserve">) ont changé </w:t>
-      </w:r>
-      <w:proofErr w:type="gramStart"/>
-      <w:r>
-        <w:t xml:space="preserve">de </w:t>
+        <w:t xml:space="preserve">) ont changé de </w:t>
       </w:r>
       <w:proofErr w:type="spellStart"/>
       <w:r>
         <w:t>int</w:t>
       </w:r>
       <w:proofErr w:type="spellEnd"/>
-      <w:proofErr w:type="gramEnd"/>
       <w:r>
         <w:t xml:space="preserve"> vers real. De même pour le champ </w:t>
       </w:r>
@@ -2890,13 +2801,71 @@
       <w:r>
         <w:t>Le</w:t>
       </w:r>
+      <w:r>
+        <w:t xml:space="preserve"> 25/11/2022</w:t>
+      </w:r>
+    </w:p>
+    <w:p>
+      <w:r>
+        <w:rPr>
+          <w:noProof/>
+          <w:lang w:eastAsia="fr-FR"/>
+        </w:rPr>
+        <w:drawing>
+          <wp:inline distT="0" distB="0" distL="0" distR="0">
+            <wp:extent cx="5760720" cy="6581775"/>
+            <wp:effectExtent l="0" t="0" r="0" b="9525"/>
+            <wp:docPr id="1" name="Image 1" descr="D:\MesProjets\SUMEDCORepo\WhatsApp Image 2022-11-17 at 10.31.56.jpeg"/>
+            <wp:cNvGraphicFramePr>
+              <a:graphicFrameLocks xmlns:a="http://schemas.openxmlformats.org/drawingml/2006/main" noChangeAspect="1"/>
+            </wp:cNvGraphicFramePr>
+            <a:graphic xmlns:a="http://schemas.openxmlformats.org/drawingml/2006/main">
+              <a:graphicData uri="http://schemas.openxmlformats.org/drawingml/2006/picture">
+                <pic:pic xmlns:pic="http://schemas.openxmlformats.org/drawingml/2006/picture">
+                  <pic:nvPicPr>
+                    <pic:cNvPr id="0" name="Picture 1" descr="D:\MesProjets\SUMEDCORepo\WhatsApp Image 2022-11-17 at 10.31.56.jpeg"/>
+                    <pic:cNvPicPr>
+                      <a:picLocks noChangeAspect="1" noChangeArrowheads="1"/>
+                    </pic:cNvPicPr>
+                  </pic:nvPicPr>
+                  <pic:blipFill rotWithShape="1">
+                    <a:blip r:embed="rId6">
+                      <a:extLst>
+                        <a:ext uri="{28A0092B-C50C-407E-A947-70E740481C1C}">
+                          <a14:useLocalDpi xmlns:a14="http://schemas.microsoft.com/office/drawing/2010/main" val="0"/>
+                        </a:ext>
+                      </a:extLst>
+                    </a:blip>
+                    <a:srcRect t="8829" r="-2" b="26956"/>
+                    <a:stretch/>
+                  </pic:blipFill>
+                  <pic:spPr bwMode="auto">
+                    <a:xfrm>
+                      <a:off x="0" y="0"/>
+                      <a:ext cx="5760822" cy="6581892"/>
+                    </a:xfrm>
+                    <a:prstGeom prst="rect">
+                      <a:avLst/>
+                    </a:prstGeom>
+                    <a:noFill/>
+                    <a:ln>
+                      <a:noFill/>
+                    </a:ln>
+                    <a:extLst>
+                      <a:ext uri="{53640926-AAD7-44D8-BBD7-CCE9431645EC}">
+                        <a14:shadowObscured xmlns:a14="http://schemas.microsoft.com/office/drawing/2010/main"/>
+                      </a:ext>
+                    </a:extLst>
+                  </pic:spPr>
+                </pic:pic>
+              </a:graphicData>
+            </a:graphic>
+          </wp:inline>
+        </w:drawing>
+      </w:r>
       <w:bookmarkStart w:id="0" w:name="_GoBack"/>
       <w:bookmarkEnd w:id="0"/>
-      <w:r>
-        <w:t xml:space="preserve"> 25/11/2022</w:t>
-      </w:r>
-    </w:p>
-    <w:p/>
+    </w:p>
     <w:sectPr>
       <w:pgSz w:w="11906" w:h="16838"/>
       <w:pgMar w:top="1417" w:right="1417" w:bottom="1417" w:left="1417" w:header="708" w:footer="708" w:gutter="0"/>

</xml_diff>

<commit_message>
feat: generate accountacy reports according to OHADA
</commit_message>
<xml_diff>
--- a/Carnet de notes du Projet .docx
+++ b/Carnet de notes du Projet .docx
@@ -60,10 +60,7 @@
       <w:pPr>
         <w:shd w:val="clear" w:color="auto" w:fill="D9D9D9" w:themeFill="background1" w:themeFillShade="D9"/>
         <w:rPr>
-          <w:rFonts w:ascii="DejaVu Sans Mono" w:hAnsi="DejaVu Sans Mono" w:cs="DejaVu Sans Mono"/>
-          <w:color w:val="C8C8C8"/>
-          <w:sz w:val="19"/>
-          <w:szCs w:val="19"/>
+          <w:b/>
         </w:rPr>
       </w:pPr>
       <w:r>
@@ -85,9 +82,8 @@
           <w:szCs w:val="19"/>
           <w:highlight w:val="black"/>
         </w:rPr>
-        <w:t>,49170</w:t>
-      </w:r>
-      <w:proofErr w:type="gramEnd"/>
+        <w:t>,</w:t>
+      </w:r>
       <w:r>
         <w:rPr>
           <w:rFonts w:ascii="DejaVu Sans Mono" w:hAnsi="DejaVu Sans Mono" w:cs="DejaVu Sans Mono"/>
@@ -96,9 +92,9 @@
           <w:szCs w:val="19"/>
           <w:highlight w:val="black"/>
         </w:rPr>
-        <w:t xml:space="preserve">;initial </w:t>
-      </w:r>
-      <w:proofErr w:type="spellStart"/>
+        <w:t>49170</w:t>
+      </w:r>
+      <w:proofErr w:type="gramEnd"/>
       <w:r>
         <w:rPr>
           <w:rFonts w:ascii="DejaVu Sans Mono" w:hAnsi="DejaVu Sans Mono" w:cs="DejaVu Sans Mono"/>
@@ -107,9 +103,8 @@
           <w:szCs w:val="19"/>
           <w:highlight w:val="black"/>
         </w:rPr>
-        <w:t>catalog</w:t>
-      </w:r>
-      <w:proofErr w:type="spellEnd"/>
+        <w:t>;initi</w:t>
+      </w:r>
       <w:r>
         <w:rPr>
           <w:rFonts w:ascii="DejaVu Sans Mono" w:hAnsi="DejaVu Sans Mono" w:cs="DejaVu Sans Mono"/>
@@ -118,7 +113,7 @@
           <w:szCs w:val="19"/>
           <w:highlight w:val="black"/>
         </w:rPr>
-        <w:t>=</w:t>
+        <w:t xml:space="preserve">al </w:t>
       </w:r>
       <w:proofErr w:type="spellStart"/>
       <w:r>
@@ -129,7 +124,7 @@
           <w:szCs w:val="19"/>
           <w:highlight w:val="black"/>
         </w:rPr>
-        <w:t>SSM_Compta;user</w:t>
+        <w:t>catalog</w:t>
       </w:r>
       <w:proofErr w:type="spellEnd"/>
       <w:r>
@@ -140,7 +135,7 @@
           <w:szCs w:val="19"/>
           <w:highlight w:val="black"/>
         </w:rPr>
-        <w:t xml:space="preserve"> id=</w:t>
+        <w:t>=</w:t>
       </w:r>
       <w:proofErr w:type="spellStart"/>
       <w:r>
@@ -151,9 +146,8 @@
           <w:szCs w:val="19"/>
           <w:highlight w:val="black"/>
         </w:rPr>
-        <w:t>sa;password</w:t>
-      </w:r>
-      <w:proofErr w:type="spellEnd"/>
+        <w:t>SSMDB</w:t>
+      </w:r>
       <w:r>
         <w:rPr>
           <w:rFonts w:ascii="DejaVu Sans Mono" w:hAnsi="DejaVu Sans Mono" w:cs="DejaVu Sans Mono"/>
@@ -162,19 +156,9 @@
           <w:szCs w:val="19"/>
           <w:highlight w:val="black"/>
         </w:rPr>
-        <w:t>=FFLMbm123</w:t>
-      </w:r>
-    </w:p>
-    <w:p>
-      <w:pPr>
-        <w:shd w:val="clear" w:color="auto" w:fill="D9D9D9" w:themeFill="background1" w:themeFillShade="D9"/>
-        <w:rPr>
-          <w:rFonts w:ascii="DejaVu Sans Mono" w:hAnsi="DejaVu Sans Mono" w:cs="DejaVu Sans Mono"/>
-          <w:color w:val="C8C8C8"/>
-          <w:sz w:val="19"/>
-          <w:szCs w:val="19"/>
-        </w:rPr>
-      </w:pPr>
+        <w:t>;user</w:t>
+      </w:r>
+      <w:proofErr w:type="spellEnd"/>
       <w:r>
         <w:rPr>
           <w:rFonts w:ascii="DejaVu Sans Mono" w:hAnsi="DejaVu Sans Mono" w:cs="DejaVu Sans Mono"/>
@@ -183,9 +167,9 @@
           <w:szCs w:val="19"/>
           <w:highlight w:val="black"/>
         </w:rPr>
-        <w:t>Data Source=192.168.1.253</w:t>
-      </w:r>
-      <w:proofErr w:type="gramStart"/>
+        <w:t xml:space="preserve"> id=</w:t>
+      </w:r>
+      <w:proofErr w:type="spellStart"/>
       <w:r>
         <w:rPr>
           <w:rFonts w:ascii="DejaVu Sans Mono" w:hAnsi="DejaVu Sans Mono" w:cs="DejaVu Sans Mono"/>
@@ -194,8 +178,9 @@
           <w:szCs w:val="19"/>
           <w:highlight w:val="black"/>
         </w:rPr>
-        <w:t>,</w:t>
-      </w:r>
+        <w:t>sa;password</w:t>
+      </w:r>
+      <w:proofErr w:type="spellEnd"/>
       <w:r>
         <w:rPr>
           <w:rFonts w:ascii="DejaVu Sans Mono" w:hAnsi="DejaVu Sans Mono" w:cs="DejaVu Sans Mono"/>
@@ -204,136 +189,7 @@
           <w:szCs w:val="19"/>
           <w:highlight w:val="black"/>
         </w:rPr>
-        <w:t>49170</w:t>
-      </w:r>
-      <w:proofErr w:type="gramEnd"/>
-      <w:r>
-        <w:rPr>
-          <w:rFonts w:ascii="DejaVu Sans Mono" w:hAnsi="DejaVu Sans Mono" w:cs="DejaVu Sans Mono"/>
-          <w:color w:val="C8C8C8"/>
-          <w:sz w:val="19"/>
-          <w:szCs w:val="19"/>
-          <w:highlight w:val="black"/>
-        </w:rPr>
-        <w:t xml:space="preserve">;initial </w:t>
-      </w:r>
-      <w:proofErr w:type="spellStart"/>
-      <w:r>
-        <w:rPr>
-          <w:rFonts w:ascii="DejaVu Sans Mono" w:hAnsi="DejaVu Sans Mono" w:cs="DejaVu Sans Mono"/>
-          <w:color w:val="C8C8C8"/>
-          <w:sz w:val="19"/>
-          <w:szCs w:val="19"/>
-          <w:highlight w:val="black"/>
-        </w:rPr>
-        <w:t>catalog</w:t>
-      </w:r>
-      <w:proofErr w:type="spellEnd"/>
-      <w:r>
-        <w:rPr>
-          <w:rFonts w:ascii="DejaVu Sans Mono" w:hAnsi="DejaVu Sans Mono" w:cs="DejaVu Sans Mono"/>
-          <w:color w:val="C8C8C8"/>
-          <w:sz w:val="19"/>
-          <w:szCs w:val="19"/>
-          <w:highlight w:val="black"/>
-        </w:rPr>
-        <w:t>=</w:t>
-      </w:r>
-      <w:proofErr w:type="spellStart"/>
-      <w:r>
-        <w:rPr>
-          <w:rFonts w:ascii="DejaVu Sans Mono" w:hAnsi="DejaVu Sans Mono" w:cs="DejaVu Sans Mono"/>
-          <w:color w:val="C8C8C8"/>
-          <w:sz w:val="19"/>
-          <w:szCs w:val="19"/>
-          <w:highlight w:val="black"/>
-        </w:rPr>
-        <w:t>SSM_Malade</w:t>
-      </w:r>
-      <w:r>
-        <w:rPr>
-          <w:rFonts w:ascii="DejaVu Sans Mono" w:hAnsi="DejaVu Sans Mono" w:cs="DejaVu Sans Mono"/>
-          <w:color w:val="C8C8C8"/>
-          <w:sz w:val="19"/>
-          <w:szCs w:val="19"/>
-          <w:highlight w:val="black"/>
-        </w:rPr>
-        <w:t>;user</w:t>
-      </w:r>
-      <w:proofErr w:type="spellEnd"/>
-      <w:r>
-        <w:rPr>
-          <w:rFonts w:ascii="DejaVu Sans Mono" w:hAnsi="DejaVu Sans Mono" w:cs="DejaVu Sans Mono"/>
-          <w:color w:val="C8C8C8"/>
-          <w:sz w:val="19"/>
-          <w:szCs w:val="19"/>
-          <w:highlight w:val="black"/>
-        </w:rPr>
-        <w:t xml:space="preserve"> id=</w:t>
-      </w:r>
-      <w:proofErr w:type="spellStart"/>
-      <w:r>
-        <w:rPr>
-          <w:rFonts w:ascii="DejaVu Sans Mono" w:hAnsi="DejaVu Sans Mono" w:cs="DejaVu Sans Mono"/>
-          <w:color w:val="C8C8C8"/>
-          <w:sz w:val="19"/>
-          <w:szCs w:val="19"/>
-          <w:highlight w:val="black"/>
-        </w:rPr>
-        <w:t>sa;password</w:t>
-      </w:r>
-      <w:proofErr w:type="spellEnd"/>
-      <w:r>
-        <w:rPr>
-          <w:rFonts w:ascii="DejaVu Sans Mono" w:hAnsi="DejaVu Sans Mono" w:cs="DejaVu Sans Mono"/>
-          <w:color w:val="C8C8C8"/>
-          <w:sz w:val="19"/>
-          <w:szCs w:val="19"/>
-          <w:highlight w:val="black"/>
-        </w:rPr>
         <w:t>=FFLMbm123</w:t>
-      </w:r>
-    </w:p>
-    <w:p>
-      <w:pPr>
-        <w:shd w:val="clear" w:color="auto" w:fill="D9D9D9" w:themeFill="background1" w:themeFillShade="D9"/>
-        <w:rPr>
-          <w:b/>
-          <w:lang w:val="en-US"/>
-        </w:rPr>
-      </w:pPr>
-      <w:r>
-        <w:rPr>
-          <w:rFonts w:ascii="DejaVu Sans Mono" w:hAnsi="DejaVu Sans Mono" w:cs="DejaVu Sans Mono"/>
-          <w:color w:val="C8C8C8"/>
-          <w:sz w:val="19"/>
-          <w:szCs w:val="19"/>
-          <w:highlight w:val="black"/>
-          <w:lang w:val="en-US"/>
-        </w:rPr>
-        <w:t>Data Source=192.168.1.253,</w:t>
-      </w:r>
-      <w:r>
-        <w:rPr>
-          <w:rFonts w:ascii="DejaVu Sans Mono" w:hAnsi="DejaVu Sans Mono" w:cs="DejaVu Sans Mono"/>
-          <w:color w:val="C8C8C8"/>
-          <w:sz w:val="19"/>
-          <w:szCs w:val="19"/>
-          <w:highlight w:val="black"/>
-          <w:lang w:val="en-US"/>
-        </w:rPr>
-        <w:t>49170;initial catalog=SSM_Stock</w:t>
-      </w:r>
-      <w:r>
-        <w:rPr>
-          <w:rFonts w:ascii="DejaVu Sans Mono" w:hAnsi="DejaVu Sans Mono" w:cs="DejaVu Sans Mono"/>
-          <w:color w:val="C8C8C8"/>
-          <w:sz w:val="19"/>
-          <w:szCs w:val="19"/>
-          <w:highlight w:val="black"/>
-          <w:lang w:val="en-US"/>
-        </w:rPr>
-        <w:t>;user id=sa;password=FFLMbm123</w:t>
       </w:r>
     </w:p>
     <w:p>
@@ -640,79 +496,186 @@
     </w:p>
     <w:p>
       <w:r>
+        <w:t xml:space="preserve">Balance à 6 colonnes : </w:t>
+      </w:r>
+      <w:proofErr w:type="spellStart"/>
+      <w:r>
+        <w:t>cfr</w:t>
+      </w:r>
+      <w:proofErr w:type="spellEnd"/>
+      <w:r>
+        <w:t xml:space="preserve"> les 6 colonnes de chaque compte du grand livre ci-dessus.</w:t>
+      </w:r>
+    </w:p>
+    <w:p>
+      <w:r>
+        <w:t>Les colonnes sont :</w:t>
+      </w:r>
+      <w:r>
+        <w:t xml:space="preserve"> solde au début</w:t>
+      </w:r>
+      <w:r>
+        <w:t xml:space="preserve"> (débit, crédit</w:t>
+      </w:r>
+      <w:r>
+        <w:t xml:space="preserve"> === exercice N-1</w:t>
+      </w:r>
+      <w:r>
+        <w:t xml:space="preserve">), mouvement (débit, </w:t>
+      </w:r>
+      <w:r>
+        <w:t>crédit</w:t>
+      </w:r>
+      <w:r>
+        <w:t>)</w:t>
+      </w:r>
+      <w:r>
+        <w:t xml:space="preserve">, </w:t>
+      </w:r>
+      <w:r>
+        <w:t xml:space="preserve">Solde </w:t>
+      </w:r>
+      <w:r>
+        <w:t>clôture</w:t>
+      </w:r>
+      <w:r>
+        <w:t xml:space="preserve"> (Débit, Crédit</w:t>
+      </w:r>
+      <w:r>
+        <w:t xml:space="preserve"> === exercice N</w:t>
+      </w:r>
+      <w:r>
+        <w:t>)</w:t>
+      </w:r>
+    </w:p>
+    <w:p>
+      <w:r>
         <w:lastRenderedPageBreak/>
-        <w:t xml:space="preserve">Balance à 6 colonnes : </w:t>
+        <w:t>Le débit et crédit de clôture de chaque compte sont trouvés autom</w:t>
+      </w:r>
+      <w:r>
+        <w:t>atiquement selon les valeurs de</w:t>
+      </w:r>
+      <w:r>
+        <w:t xml:space="preserve"> débit et </w:t>
+      </w:r>
+      <w:r>
+        <w:t xml:space="preserve">de </w:t>
+      </w:r>
+      <w:r>
+        <w:t>crédit pour le solde d’ouverture et les mouvements.</w:t>
+      </w:r>
+    </w:p>
+    <w:p>
+      <w:r>
+        <w:t xml:space="preserve">Débit </w:t>
       </w:r>
       <w:proofErr w:type="spellStart"/>
       <w:r>
-        <w:t>cfr</w:t>
+        <w:t>ouv</w:t>
       </w:r>
       <w:proofErr w:type="spellEnd"/>
       <w:r>
-        <w:t xml:space="preserve"> les 6 colonnes de chaque compte du grand livre ci-dessus.</w:t>
-      </w:r>
-    </w:p>
-    <w:p>
-      <w:r>
-        <w:t>Les colonnes sont :</w:t>
-      </w:r>
-      <w:r>
-        <w:t xml:space="preserve"> solde au début</w:t>
-      </w:r>
-      <w:r>
-        <w:t xml:space="preserve"> (débit, crédit</w:t>
-      </w:r>
-      <w:r>
-        <w:t xml:space="preserve"> === exercice N-1</w:t>
-      </w:r>
-      <w:r>
-        <w:t xml:space="preserve">), mouvement (débit, </w:t>
-      </w:r>
-      <w:r>
-        <w:t>crédit</w:t>
+        <w:t>. = report d’un solde débiteur pour le même compte.</w:t>
+      </w:r>
+    </w:p>
+    <w:p>
+      <w:r>
+        <w:t xml:space="preserve">Crédit </w:t>
+      </w:r>
+      <w:proofErr w:type="spellStart"/>
+      <w:r>
+        <w:t>ouv</w:t>
+      </w:r>
+      <w:proofErr w:type="spellEnd"/>
+      <w:r>
+        <w:t>. =  report d’un solde créditeur pour le même compte</w:t>
+      </w:r>
+    </w:p>
+    <w:p>
+      <w:proofErr w:type="spellStart"/>
+      <w:r>
+        <w:t>Mvt</w:t>
+      </w:r>
+      <w:proofErr w:type="spellEnd"/>
+      <w:r>
+        <w:t xml:space="preserve">. Débit = Somme de tous les montants enregistrés au débit du compte au cours des opérations sur </w:t>
+      </w:r>
+      <w:r>
+        <w:t>une</w:t>
+      </w:r>
+      <w:r>
+        <w:t xml:space="preserve"> période donnée.</w:t>
+      </w:r>
+    </w:p>
+    <w:p>
+      <w:proofErr w:type="spellStart"/>
+      <w:r>
+        <w:t>Mvt</w:t>
+      </w:r>
+      <w:proofErr w:type="spellEnd"/>
+      <w:r>
+        <w:t>. Créd</w:t>
+      </w:r>
+      <w:r>
+        <w:t xml:space="preserve">it = Somme de tous les montants enregistrés au crédit du compte au cours des opérations sur </w:t>
+      </w:r>
+      <w:r>
+        <w:t>une</w:t>
+      </w:r>
+      <w:r>
+        <w:t xml:space="preserve"> période donnée.</w:t>
+      </w:r>
+    </w:p>
+    <w:p>
+      <w:r>
+        <w:t xml:space="preserve">Débit </w:t>
+      </w:r>
+      <w:proofErr w:type="spellStart"/>
+      <w:r>
+        <w:t>clo</w:t>
+      </w:r>
+      <w:proofErr w:type="spellEnd"/>
+      <w:r>
+        <w:t xml:space="preserve"> = solde débiteur à la fin de l’exercice en cours. Il a une valeur différente d’un trait si (Débit </w:t>
+      </w:r>
+      <w:proofErr w:type="spellStart"/>
+      <w:r>
+        <w:t>ouv</w:t>
+      </w:r>
+      <w:proofErr w:type="spellEnd"/>
+      <w:r>
+        <w:t xml:space="preserve">. + </w:t>
+      </w:r>
+      <w:proofErr w:type="spellStart"/>
+      <w:r>
+        <w:t>Mvt</w:t>
+      </w:r>
+      <w:proofErr w:type="spellEnd"/>
+      <w:r>
+        <w:t xml:space="preserve">. Débit) &gt; (Crédit </w:t>
+      </w:r>
+      <w:proofErr w:type="spellStart"/>
+      <w:r>
+        <w:t>ouv</w:t>
+      </w:r>
+      <w:proofErr w:type="spellEnd"/>
+      <w:r>
+        <w:t xml:space="preserve">. + </w:t>
+      </w:r>
+      <w:proofErr w:type="spellStart"/>
+      <w:r>
+        <w:t>Mvt</w:t>
+      </w:r>
+      <w:proofErr w:type="spellEnd"/>
+      <w:r>
+        <w:t>. Crédit</w:t>
       </w:r>
       <w:r>
         <w:t>)</w:t>
       </w:r>
       <w:r>
-        <w:t xml:space="preserve">, </w:t>
-      </w:r>
-      <w:r>
-        <w:t xml:space="preserve">Solde </w:t>
-      </w:r>
-      <w:r>
-        <w:t>clôture</w:t>
-      </w:r>
-      <w:r>
-        <w:t xml:space="preserve"> (Débit, Crédit</w:t>
-      </w:r>
-      <w:r>
-        <w:t xml:space="preserve"> === exercice N</w:t>
-      </w:r>
-      <w:r>
-        <w:t>)</w:t>
-      </w:r>
-    </w:p>
-    <w:p>
-      <w:r>
-        <w:t>Le débit et crédit de clôture de chaque compte sont trouvés autom</w:t>
-      </w:r>
-      <w:r>
-        <w:t>atiquement selon les valeurs de</w:t>
-      </w:r>
-      <w:r>
-        <w:t xml:space="preserve"> débit et </w:t>
-      </w:r>
-      <w:r>
-        <w:t xml:space="preserve">de </w:t>
-      </w:r>
-      <w:r>
-        <w:t>crédit pour le solde d’ouverture et les mouvements.</w:t>
-      </w:r>
-    </w:p>
-    <w:p>
-      <w:r>
-        <w:t xml:space="preserve">Débit </w:t>
+        <w:t xml:space="preserve">. Si (Crédit </w:t>
       </w:r>
       <w:proofErr w:type="spellStart"/>
       <w:r>
@@ -720,60 +683,51 @@
       </w:r>
       <w:proofErr w:type="spellEnd"/>
       <w:r>
-        <w:t>. = report d’un solde débiteur pour le même compte.</w:t>
-      </w:r>
-    </w:p>
-    <w:p>
-      <w:r>
-        <w:t xml:space="preserve">Crédit </w:t>
+        <w:t xml:space="preserve">. + </w:t>
       </w:r>
       <w:proofErr w:type="spellStart"/>
       <w:r>
+        <w:t>Mvt</w:t>
+      </w:r>
+      <w:proofErr w:type="spellEnd"/>
+      <w:r>
+        <w:t xml:space="preserve">. Crédit) &gt; (Débit </w:t>
+      </w:r>
+      <w:proofErr w:type="spellStart"/>
+      <w:r>
         <w:t>ouv</w:t>
       </w:r>
       <w:proofErr w:type="spellEnd"/>
       <w:r>
-        <w:t>. =  report d’un solde créditeur pour le même compte</w:t>
-      </w:r>
-    </w:p>
-    <w:p>
+        <w:t xml:space="preserve">. + </w:t>
+      </w:r>
       <w:proofErr w:type="spellStart"/>
       <w:r>
         <w:t>Mvt</w:t>
       </w:r>
       <w:proofErr w:type="spellEnd"/>
       <w:r>
-        <w:t xml:space="preserve">. Débit = Somme de tous les montants enregistrés au débit du compte au cours des opérations sur </w:t>
-      </w:r>
-      <w:r>
-        <w:t>une</w:t>
-      </w:r>
-      <w:r>
-        <w:t xml:space="preserve"> période donnée.</w:t>
-      </w:r>
-    </w:p>
-    <w:p>
+        <w:t>. Débit) alors c’</w:t>
+      </w:r>
+      <w:r>
+        <w:t xml:space="preserve">est la colonne Crédit </w:t>
+      </w:r>
       <w:proofErr w:type="spellStart"/>
       <w:r>
-        <w:t>Mvt</w:t>
+        <w:t>clo</w:t>
       </w:r>
       <w:proofErr w:type="spellEnd"/>
       <w:r>
-        <w:t>. Créd</w:t>
-      </w:r>
-      <w:r>
-        <w:t xml:space="preserve">it = Somme de tous les montants enregistrés au crédit du compte au cours des opérations sur </w:t>
-      </w:r>
-      <w:r>
-        <w:t>une</w:t>
-      </w:r>
-      <w:r>
-        <w:t xml:space="preserve"> période donnée.</w:t>
-      </w:r>
-    </w:p>
-    <w:p>
-      <w:r>
-        <w:t xml:space="preserve">Débit </w:t>
+        <w:t xml:space="preserve"> </w:t>
+      </w:r>
+      <w:r>
+        <w:t>q</w:t>
+      </w:r>
+      <w:r>
+        <w:t>ui aura une valeur différente d’un trait.</w:t>
+      </w:r>
+      <w:r>
+        <w:t xml:space="preserve"> Si les deux sommes sont égales alors les deux colonnes Débit </w:t>
       </w:r>
       <w:proofErr w:type="spellStart"/>
       <w:r>
@@ -781,119 +735,196 @@
       </w:r>
       <w:proofErr w:type="spellEnd"/>
       <w:r>
-        <w:t xml:space="preserve"> = solde débiteur à la fin de l’exercice en cours. Il a une valeur différente d’un trait si (Débit </w:t>
+        <w:t xml:space="preserve"> et Crédit </w:t>
       </w:r>
       <w:proofErr w:type="spellStart"/>
       <w:r>
-        <w:t>ouv</w:t>
+        <w:t>clo</w:t>
       </w:r>
       <w:proofErr w:type="spellEnd"/>
       <w:r>
-        <w:t xml:space="preserve">. + </w:t>
+        <w:t xml:space="preserve"> n’auront que des trait</w:t>
+      </w:r>
+      <w:r>
+        <w:t>s</w:t>
+      </w:r>
+      <w:r>
+        <w:t>.</w:t>
+      </w:r>
+    </w:p>
+    <w:p>
+      <w:pPr>
+        <w:rPr>
+          <w:color w:val="FF0000"/>
+        </w:rPr>
+      </w:pPr>
+      <w:r>
+        <w:rPr>
+          <w:color w:val="FF0000"/>
+        </w:rPr>
+        <w:t>Exposé du 05/03/2022</w:t>
+      </w:r>
+    </w:p>
+    <w:p>
+      <w:pPr>
+        <w:rPr>
+          <w:color w:val="FFC000"/>
+        </w:rPr>
+      </w:pPr>
+      <w:r>
+        <w:t xml:space="preserve">Gérer </w:t>
+      </w:r>
+      <w:r>
+        <w:t xml:space="preserve">la caisse </w:t>
+      </w:r>
+      <w:r>
+        <w:t>de sorte qu’il n’y ait pas de solde créditeur</w:t>
+      </w:r>
+      <w:r>
+        <w:t> ; c’est-à-dire si le montant impliqué par une opération la rend négative que l’application ne l’aut</w:t>
+      </w:r>
+      <w:r>
+        <w:t>o</w:t>
+      </w:r>
+      <w:r>
+        <w:t>rise pas.</w:t>
+      </w:r>
+      <w:r>
+        <w:t xml:space="preserve"> </w:t>
+      </w:r>
+      <w:r>
+        <w:t xml:space="preserve">La banque </w:t>
+      </w:r>
+      <w:r>
+        <w:t>quant</w:t>
+      </w:r>
+      <w:r>
+        <w:t xml:space="preserve"> à elle peut avoir un solde créditeur car on peut y avoir une dette.</w:t>
+      </w:r>
+    </w:p>
+    <w:p>
+      <w:r>
+        <w:t xml:space="preserve">Pour un compte impliqué dans plusieurs opérations dans le grand livre, </w:t>
+      </w:r>
+      <w:r>
+        <w:t>le solde va afficher une somme cumulée</w:t>
+      </w:r>
+      <w:r>
+        <w:t xml:space="preserve"> à chaque ligne d’une opération pour ce compte</w:t>
+      </w:r>
+      <w:r>
+        <w:t>.</w:t>
+      </w:r>
+    </w:p>
+    <w:p>
+      <w:pPr>
+        <w:rPr>
+          <w:color w:val="FF0000"/>
+        </w:rPr>
+      </w:pPr>
+      <w:r>
+        <w:rPr>
+          <w:color w:val="FF0000"/>
+        </w:rPr>
+        <w:t>Questions</w:t>
+      </w:r>
+    </w:p>
+    <w:p>
+      <w:r>
+        <w:t xml:space="preserve">[Caisse] </w:t>
+      </w:r>
+      <w:r>
+        <w:t>Y a-t-il une recette qui ne vienne pas de la vente d’un service ici à la polyclinique ? (le retour en caisse n’est pas une recette selon Mr Jean Raymond)</w:t>
+      </w:r>
+    </w:p>
+    <w:p>
+      <w:r>
+        <w:t xml:space="preserve">[Compta] </w:t>
+      </w:r>
+      <w:r>
+        <w:t>L’encaissement de recettes au dépôt du rapport journalier occasionne quelle écriture comptable ?</w:t>
+      </w:r>
+      <w:r>
+        <w:t xml:space="preserve"> (si l’on doit débiter la caisse, c’est au crédit de quel compte ?)</w:t>
+      </w:r>
+    </w:p>
+    <w:p>
+      <w:r>
+        <w:t>[Compta</w:t>
+      </w:r>
+      <w:r>
+        <w:t xml:space="preserve"> </w:t>
+      </w:r>
+      <w:r>
+        <w:t>-</w:t>
+      </w:r>
+      <w:r>
+        <w:t xml:space="preserve"> </w:t>
       </w:r>
       <w:proofErr w:type="spellStart"/>
       <w:r>
-        <w:t>Mvt</w:t>
+        <w:t>Annythe</w:t>
       </w:r>
       <w:proofErr w:type="spellEnd"/>
       <w:r>
-        <w:t xml:space="preserve">. Débit) &gt; (Crédit </w:t>
-      </w:r>
-      <w:proofErr w:type="spellStart"/>
-      <w:r>
-        <w:t>ouv</w:t>
-      </w:r>
-      <w:proofErr w:type="spellEnd"/>
-      <w:r>
-        <w:t xml:space="preserve">. + </w:t>
-      </w:r>
-      <w:proofErr w:type="spellStart"/>
-      <w:r>
-        <w:t>Mvt</w:t>
-      </w:r>
-      <w:proofErr w:type="spellEnd"/>
-      <w:r>
-        <w:t>. Crédit</w:t>
-      </w:r>
-      <w:r>
-        <w:t>)</w:t>
-      </w:r>
-      <w:r>
-        <w:t xml:space="preserve">. Si (Crédit </w:t>
-      </w:r>
-      <w:proofErr w:type="spellStart"/>
-      <w:r>
-        <w:t>ouv</w:t>
-      </w:r>
-      <w:proofErr w:type="spellEnd"/>
-      <w:r>
-        <w:t xml:space="preserve">. + </w:t>
-      </w:r>
-      <w:proofErr w:type="spellStart"/>
-      <w:r>
-        <w:t>Mvt</w:t>
-      </w:r>
-      <w:proofErr w:type="spellEnd"/>
-      <w:r>
-        <w:t xml:space="preserve">. Crédit) &gt; (Débit </w:t>
-      </w:r>
-      <w:proofErr w:type="spellStart"/>
-      <w:r>
-        <w:t>ouv</w:t>
-      </w:r>
-      <w:proofErr w:type="spellEnd"/>
-      <w:r>
-        <w:t xml:space="preserve">. + </w:t>
-      </w:r>
-      <w:proofErr w:type="spellStart"/>
-      <w:r>
-        <w:t>Mvt</w:t>
-      </w:r>
-      <w:proofErr w:type="spellEnd"/>
-      <w:r>
-        <w:t>. Débit) alors c’</w:t>
-      </w:r>
-      <w:r>
-        <w:t xml:space="preserve">est la colonne Crédit </w:t>
-      </w:r>
-      <w:proofErr w:type="spellStart"/>
-      <w:r>
-        <w:t>clo</w:t>
-      </w:r>
-      <w:proofErr w:type="spellEnd"/>
-      <w:r>
-        <w:t xml:space="preserve"> </w:t>
-      </w:r>
-      <w:r>
-        <w:t>q</w:t>
-      </w:r>
-      <w:r>
-        <w:t>ui aura une valeur différente d’un trait.</w:t>
-      </w:r>
-      <w:r>
-        <w:t xml:space="preserve"> Si les deux sommes sont égales alors les deux colonnes Débit </w:t>
-      </w:r>
-      <w:proofErr w:type="spellStart"/>
-      <w:r>
-        <w:t>clo</w:t>
-      </w:r>
-      <w:proofErr w:type="spellEnd"/>
-      <w:r>
-        <w:t xml:space="preserve"> et Crédit </w:t>
-      </w:r>
-      <w:proofErr w:type="spellStart"/>
-      <w:r>
-        <w:t>clo</w:t>
-      </w:r>
-      <w:proofErr w:type="spellEnd"/>
-      <w:r>
-        <w:t xml:space="preserve"> n’auront que des trait</w:t>
-      </w:r>
-      <w:r>
-        <w:t>s</w:t>
-      </w:r>
-      <w:r>
-        <w:t>.</w:t>
+        <w:t>] quels comptes débiter ou créditer lorsqu’un abonné consomme un service</w:t>
+      </w:r>
+      <w:r>
+        <w:t>, un</w:t>
+      </w:r>
+      <w:r>
+        <w:t>e</w:t>
+      </w:r>
+      <w:r>
+        <w:t xml:space="preserve"> dépense ou les produits ?</w:t>
+      </w:r>
+      <w:r>
+        <w:t xml:space="preserve"> Et quand les entreprises prenant en charge les abonnés règlent c’est toujours par banque ou bien on </w:t>
+      </w:r>
+      <w:r>
+        <w:t xml:space="preserve">peut </w:t>
+      </w:r>
+      <w:r>
+        <w:t>l’encaisser ?</w:t>
+      </w:r>
+    </w:p>
+    <w:p>
+      <w:r>
+        <w:t xml:space="preserve">[Stock-Produits] </w:t>
+      </w:r>
+      <w:r>
+        <w:t xml:space="preserve">A part le bon de </w:t>
+      </w:r>
+      <w:r>
+        <w:t>réquisition</w:t>
+      </w:r>
+      <w:r>
+        <w:t>, y a-t-il autre document qui puisse occasionner une sortie de produits du stock ?</w:t>
+      </w:r>
+      <w:r>
+        <w:t xml:space="preserve"> Quoi d’autre peut occasionner l’entrée en stock à part l’approvisionnement ?</w:t>
+      </w:r>
+    </w:p>
+    <w:p>
+      <w:r>
+        <w:t xml:space="preserve">[Pharmacie] </w:t>
+      </w:r>
+      <w:r>
+        <w:t xml:space="preserve">A part le bon de commande, quoi d’autre peut occasionner une sortie à la pharmacie ? </w:t>
+      </w:r>
+      <w:r>
+        <w:t>Quoi</w:t>
+      </w:r>
+      <w:r>
+        <w:t xml:space="preserve"> d’</w:t>
+      </w:r>
+      <w:r>
+        <w:t>autre peut y occasionner l’entrée à part la réquisition ?</w:t>
+      </w:r>
+    </w:p>
+    <w:p>
+      <w:r>
+        <w:t>CAISSES ET COMPTABILITE</w:t>
       </w:r>
     </w:p>
     <w:p>
@@ -906,169 +937,19 @@
         <w:rPr>
           <w:color w:val="FF0000"/>
         </w:rPr>
-        <w:t>Exposé du 05/03/2022</w:t>
-      </w:r>
-    </w:p>
-    <w:p>
-      <w:pPr>
-        <w:rPr>
-          <w:color w:val="FFC000"/>
-        </w:rPr>
-      </w:pPr>
-      <w:r>
-        <w:t xml:space="preserve">Gérer </w:t>
-      </w:r>
-      <w:r>
-        <w:t xml:space="preserve">la caisse </w:t>
-      </w:r>
-      <w:r>
-        <w:t>de sorte qu’il n’y ait pas de solde créditeur</w:t>
-      </w:r>
-      <w:r>
-        <w:t> ; c’est-à-dire si le montant impliqué par une opération la rend négative que l’application ne l’aut</w:t>
-      </w:r>
-      <w:r>
-        <w:t>o</w:t>
-      </w:r>
-      <w:r>
-        <w:t>rise pas.</w:t>
-      </w:r>
-      <w:r>
-        <w:t xml:space="preserve"> </w:t>
-      </w:r>
-      <w:r>
-        <w:t xml:space="preserve">La banque </w:t>
-      </w:r>
-      <w:r>
-        <w:t>quant</w:t>
-      </w:r>
-      <w:r>
-        <w:t xml:space="preserve"> à elle peut avoir un solde créditeur car on peut y avoir une dette.</w:t>
-      </w:r>
-    </w:p>
-    <w:p>
-      <w:r>
-        <w:t xml:space="preserve">Pour un compte impliqué dans plusieurs opérations dans le grand livre, </w:t>
-      </w:r>
-      <w:r>
-        <w:t>le solde va afficher une somme cumulée</w:t>
-      </w:r>
-      <w:r>
-        <w:t xml:space="preserve"> à chaque ligne d’une opération pour ce compte</w:t>
-      </w:r>
-      <w:r>
-        <w:t>.</w:t>
-      </w:r>
-    </w:p>
-    <w:p>
-      <w:pPr>
+        <w:t>Pages de réf : 684, 1001</w:t>
+      </w:r>
+      <w:r>
         <w:rPr>
           <w:color w:val="FF0000"/>
         </w:rPr>
-      </w:pPr>
+        <w:t>-1003</w:t>
+      </w:r>
       <w:r>
         <w:rPr>
           <w:color w:val="FF0000"/>
         </w:rPr>
-        <w:t>Questions</w:t>
-      </w:r>
-    </w:p>
-    <w:p>
-      <w:r>
-        <w:t xml:space="preserve">[Caisse] </w:t>
-      </w:r>
-      <w:r>
-        <w:t>Y a-t-il une recette qui ne vienne pas de la vente d’un service ici à la polyclinique ? (le retour en caisse n’est pas une recette selon Mr Jean Raymond)</w:t>
-      </w:r>
-    </w:p>
-    <w:p>
-      <w:r>
-        <w:t xml:space="preserve">[Compta] </w:t>
-      </w:r>
-      <w:r>
-        <w:t>L’encaissement de recettes au dépôt du rapport journalier occasionne quelle écriture comptable ?</w:t>
-      </w:r>
-      <w:r>
-        <w:t xml:space="preserve"> (si l’on doit débiter la caisse, c’est au crédit de quel compte ?)</w:t>
-      </w:r>
-    </w:p>
-    <w:p>
-      <w:r>
-        <w:t>[Compta</w:t>
-      </w:r>
-      <w:r>
-        <w:t xml:space="preserve"> </w:t>
-      </w:r>
-      <w:r>
-        <w:t>-</w:t>
-      </w:r>
-      <w:r>
-        <w:t xml:space="preserve"> </w:t>
-      </w:r>
-      <w:proofErr w:type="spellStart"/>
-      <w:r>
-        <w:t>Annythe</w:t>
-      </w:r>
-      <w:proofErr w:type="spellEnd"/>
-      <w:r>
-        <w:t>] quels comptes débiter ou créditer lorsqu’un abonné consomme un service</w:t>
-      </w:r>
-      <w:r>
-        <w:t>, un</w:t>
-      </w:r>
-      <w:r>
-        <w:t>e</w:t>
-      </w:r>
-      <w:r>
-        <w:t xml:space="preserve"> dépense ou les produits ?</w:t>
-      </w:r>
-      <w:r>
-        <w:t xml:space="preserve"> Et quand les entreprises prenant en charge les abonnés règlent c’est toujours par banque ou bien on </w:t>
-      </w:r>
-      <w:r>
-        <w:t xml:space="preserve">peut </w:t>
-      </w:r>
-      <w:r>
-        <w:t>l’encaisser ?</w:t>
-      </w:r>
-    </w:p>
-    <w:p>
-      <w:r>
-        <w:t xml:space="preserve">[Stock-Produits] </w:t>
-      </w:r>
-      <w:r>
-        <w:t xml:space="preserve">A part le bon de </w:t>
-      </w:r>
-      <w:r>
-        <w:t>réquisition</w:t>
-      </w:r>
-      <w:r>
-        <w:t>, y a-t-il autre document qui puisse occasionner une sortie de produits du stock ?</w:t>
-      </w:r>
-      <w:r>
-        <w:t xml:space="preserve"> Quoi d’autre peut occasionner l’entrée en stock à part l’approvisionnement ?</w:t>
-      </w:r>
-    </w:p>
-    <w:p>
-      <w:r>
-        <w:t xml:space="preserve">[Pharmacie] </w:t>
-      </w:r>
-      <w:r>
-        <w:t xml:space="preserve">A part le bon de commande, quoi d’autre peut occasionner une sortie à la pharmacie ? </w:t>
-      </w:r>
-      <w:r>
-        <w:t>Quoi</w:t>
-      </w:r>
-      <w:r>
-        <w:t xml:space="preserve"> d’</w:t>
-      </w:r>
-      <w:r>
-        <w:t>autre peut y occasionner l’entrée à part la réquisition ?</w:t>
-      </w:r>
-    </w:p>
-    <w:p>
-      <w:r>
-        <w:t>CAISSES ET COMPTABILITE</w:t>
+        <w:t> ;</w:t>
       </w:r>
     </w:p>
     <w:p>
@@ -1081,81 +962,29 @@
         <w:rPr>
           <w:color w:val="FF0000"/>
         </w:rPr>
-        <w:t xml:space="preserve">Notice : La liste des comptes dans l’acte uniforme commence à partir de la 216. Enregistrer tous les comptes ou bien enregistrer le document de comptes au format </w:t>
-      </w:r>
-      <w:proofErr w:type="spellStart"/>
-      <w:r>
+        <w:t>Article 13, page 20 : système comptable normal ou système minimal de la trésorerie</w:t>
+      </w:r>
+    </w:p>
+    <w:p>
+      <w:pPr>
         <w:rPr>
           <w:color w:val="FF0000"/>
         </w:rPr>
-        <w:t>pdf</w:t>
-      </w:r>
-      <w:proofErr w:type="spellEnd"/>
-      <w:r>
-        <w:rPr>
-          <w:color w:val="FF0000"/>
-        </w:rPr>
-        <w:t xml:space="preserve"> pour l’appeler au besoin.</w:t>
-      </w:r>
-    </w:p>
-    <w:p>
-      <w:pPr>
-        <w:rPr>
-          <w:color w:val="FF0000"/>
-        </w:rPr>
-      </w:pPr>
-      <w:r>
-        <w:rPr>
-          <w:color w:val="FF0000"/>
-        </w:rPr>
+      </w:pPr>
+    </w:p>
+    <w:p>
+      <w:r>
+        <w:t>Echange du 19/03/2022</w:t>
+      </w:r>
+    </w:p>
+    <w:p>
+      <w:r>
+        <w:t>GESTION DES ABONNES</w:t>
+      </w:r>
+    </w:p>
+    <w:p>
+      <w:r>
         <w:lastRenderedPageBreak/>
-        <w:t>Pages de réf : 684, 1001</w:t>
-      </w:r>
-      <w:r>
-        <w:rPr>
-          <w:color w:val="FF0000"/>
-        </w:rPr>
-        <w:t>-1003</w:t>
-      </w:r>
-      <w:r>
-        <w:rPr>
-          <w:color w:val="FF0000"/>
-        </w:rPr>
-        <w:t> ;</w:t>
-      </w:r>
-    </w:p>
-    <w:p>
-      <w:pPr>
-        <w:rPr>
-          <w:color w:val="FF0000"/>
-        </w:rPr>
-      </w:pPr>
-      <w:r>
-        <w:rPr>
-          <w:color w:val="FF0000"/>
-        </w:rPr>
-        <w:t>Article 13, page 20 : système comptable normal ou système minimal de la trésorerie</w:t>
-      </w:r>
-    </w:p>
-    <w:p>
-      <w:pPr>
-        <w:rPr>
-          <w:color w:val="FF0000"/>
-        </w:rPr>
-      </w:pPr>
-    </w:p>
-    <w:p>
-      <w:r>
-        <w:t>Echange du 19/03/2022</w:t>
-      </w:r>
-    </w:p>
-    <w:p>
-      <w:r>
-        <w:t>GESTION DES ABONNES</w:t>
-      </w:r>
-    </w:p>
-    <w:p>
-      <w:r>
         <w:t>Voir le fichier des enregistrements utilisé pour les abonnés.</w:t>
       </w:r>
     </w:p>
@@ -1637,8 +1466,749 @@
               <w:rPr>
                 <w:color w:val="FF0000"/>
               </w:rPr>
-              <w:t>stock</w:t>
-            </w:r>
+              <w:t>S</w:t>
+            </w:r>
+            <w:r>
+              <w:rPr>
+                <w:color w:val="FF0000"/>
+              </w:rPr>
+              <w:t>tock</w:t>
+            </w:r>
+          </w:p>
+        </w:tc>
+      </w:tr>
+      <w:tr>
+        <w:trPr>
+          <w:trHeight w:val="270"/>
+        </w:trPr>
+        <w:tc>
+          <w:tcPr>
+            <w:tcW w:w="4081" w:type="dxa"/>
+            <w:gridSpan w:val="2"/>
+          </w:tcPr>
+          <w:p>
+            <w:pPr>
+              <w:jc w:val="center"/>
+              <w:rPr>
+                <w:b/>
+              </w:rPr>
+            </w:pPr>
+            <w:r>
+              <w:rPr>
+                <w:b/>
+              </w:rPr>
+              <w:t>Consommation</w:t>
+            </w:r>
+            <w:r>
+              <w:rPr>
+                <w:b/>
+              </w:rPr>
+              <w:t>s</w:t>
+            </w:r>
+            <w:r>
+              <w:rPr>
+                <w:b/>
+              </w:rPr>
+              <w:t xml:space="preserve"> </w:t>
+            </w:r>
+            <w:r>
+              <w:rPr>
+                <w:b/>
+              </w:rPr>
+              <w:t>payant cash au comptant</w:t>
+            </w:r>
+          </w:p>
+        </w:tc>
+      </w:tr>
+      <w:tr>
+        <w:trPr>
+          <w:trHeight w:val="270"/>
+        </w:trPr>
+        <w:tc>
+          <w:tcPr>
+            <w:tcW w:w="2040" w:type="dxa"/>
+          </w:tcPr>
+          <w:p>
+            <w:pPr>
+              <w:rPr>
+                <w:color w:val="FF0000"/>
+              </w:rPr>
+            </w:pPr>
+            <w:r>
+              <w:rPr>
+                <w:color w:val="FF0000"/>
+              </w:rPr>
+              <w:t>571101</w:t>
+            </w:r>
+          </w:p>
+        </w:tc>
+        <w:tc>
+          <w:tcPr>
+            <w:tcW w:w="2041" w:type="dxa"/>
+          </w:tcPr>
+          <w:p>
+            <w:pPr>
+              <w:rPr>
+                <w:color w:val="FF0000"/>
+              </w:rPr>
+            </w:pPr>
+            <w:r>
+              <w:rPr>
+                <w:color w:val="FF0000"/>
+              </w:rPr>
+              <w:t>706… services</w:t>
+            </w:r>
+          </w:p>
+        </w:tc>
+      </w:tr>
+      <w:tr>
+        <w:trPr>
+          <w:trHeight w:val="270"/>
+        </w:trPr>
+        <w:tc>
+          <w:tcPr>
+            <w:tcW w:w="2040" w:type="dxa"/>
+          </w:tcPr>
+          <w:p>
+            <w:pPr>
+              <w:rPr>
+                <w:color w:val="FF0000"/>
+              </w:rPr>
+            </w:pPr>
+            <w:r>
+              <w:rPr>
+                <w:color w:val="FF0000"/>
+              </w:rPr>
+              <w:t>571101</w:t>
+            </w:r>
+          </w:p>
+        </w:tc>
+        <w:tc>
+          <w:tcPr>
+            <w:tcW w:w="2041" w:type="dxa"/>
+          </w:tcPr>
+          <w:p>
+            <w:pPr>
+              <w:rPr>
+                <w:color w:val="FF0000"/>
+              </w:rPr>
+            </w:pPr>
+            <w:r>
+              <w:rPr>
+                <w:color w:val="FF0000"/>
+              </w:rPr>
+              <w:t>701100 produits</w:t>
+            </w:r>
+          </w:p>
+        </w:tc>
+      </w:tr>
+      <w:tr>
+        <w:trPr>
+          <w:trHeight w:val="270"/>
+        </w:trPr>
+        <w:tc>
+          <w:tcPr>
+            <w:tcW w:w="4081" w:type="dxa"/>
+            <w:gridSpan w:val="2"/>
+          </w:tcPr>
+          <w:p>
+            <w:pPr>
+              <w:jc w:val="center"/>
+              <w:rPr>
+                <w:b/>
+              </w:rPr>
+            </w:pPr>
+            <w:r>
+              <w:rPr>
+                <w:b/>
+              </w:rPr>
+              <w:t>Consommation</w:t>
+            </w:r>
+            <w:r>
+              <w:rPr>
+                <w:b/>
+              </w:rPr>
+              <w:t>s</w:t>
+            </w:r>
+            <w:r>
+              <w:rPr>
+                <w:b/>
+              </w:rPr>
+              <w:t xml:space="preserve"> </w:t>
+            </w:r>
+            <w:r>
+              <w:rPr>
+                <w:b/>
+              </w:rPr>
+              <w:t>payant cash à crédit</w:t>
+            </w:r>
+          </w:p>
+        </w:tc>
+      </w:tr>
+      <w:tr>
+        <w:trPr>
+          <w:trHeight w:val="270"/>
+        </w:trPr>
+        <w:tc>
+          <w:tcPr>
+            <w:tcW w:w="2040" w:type="dxa"/>
+          </w:tcPr>
+          <w:p>
+            <w:pPr>
+              <w:rPr>
+                <w:color w:val="FF0000"/>
+              </w:rPr>
+            </w:pPr>
+            <w:r>
+              <w:rPr>
+                <w:color w:val="FF0000"/>
+              </w:rPr>
+              <w:t>4711</w:t>
+            </w:r>
+          </w:p>
+        </w:tc>
+        <w:tc>
+          <w:tcPr>
+            <w:tcW w:w="2041" w:type="dxa"/>
+          </w:tcPr>
+          <w:p>
+            <w:pPr>
+              <w:rPr>
+                <w:color w:val="FF0000"/>
+              </w:rPr>
+            </w:pPr>
+            <w:r>
+              <w:rPr>
+                <w:color w:val="FF0000"/>
+              </w:rPr>
+              <w:t>706…</w:t>
+            </w:r>
+          </w:p>
+        </w:tc>
+      </w:tr>
+      <w:tr>
+        <w:trPr>
+          <w:trHeight w:val="270"/>
+        </w:trPr>
+        <w:tc>
+          <w:tcPr>
+            <w:tcW w:w="2040" w:type="dxa"/>
+          </w:tcPr>
+          <w:p>
+            <w:pPr>
+              <w:rPr>
+                <w:color w:val="FF0000"/>
+              </w:rPr>
+            </w:pPr>
+            <w:r>
+              <w:rPr>
+                <w:color w:val="FF0000"/>
+              </w:rPr>
+              <w:t>4711</w:t>
+            </w:r>
+          </w:p>
+        </w:tc>
+        <w:tc>
+          <w:tcPr>
+            <w:tcW w:w="2041" w:type="dxa"/>
+          </w:tcPr>
+          <w:p>
+            <w:pPr>
+              <w:rPr>
+                <w:color w:val="FF0000"/>
+              </w:rPr>
+            </w:pPr>
+            <w:r>
+              <w:rPr>
+                <w:color w:val="FF0000"/>
+              </w:rPr>
+              <w:t>701100</w:t>
+            </w:r>
+          </w:p>
+        </w:tc>
+      </w:tr>
+      <w:tr>
+        <w:trPr>
+          <w:trHeight w:val="270"/>
+        </w:trPr>
+        <w:tc>
+          <w:tcPr>
+            <w:tcW w:w="4081" w:type="dxa"/>
+            <w:gridSpan w:val="2"/>
+          </w:tcPr>
+          <w:p>
+            <w:pPr>
+              <w:jc w:val="center"/>
+              <w:rPr>
+                <w:b/>
+              </w:rPr>
+            </w:pPr>
+            <w:r>
+              <w:rPr>
+                <w:b/>
+              </w:rPr>
+              <w:t>Consommation</w:t>
+            </w:r>
+            <w:r>
+              <w:rPr>
+                <w:b/>
+              </w:rPr>
+              <w:t>s</w:t>
+            </w:r>
+            <w:r>
+              <w:rPr>
+                <w:b/>
+              </w:rPr>
+              <w:t xml:space="preserve"> internes abonnés</w:t>
+            </w:r>
+          </w:p>
+        </w:tc>
+      </w:tr>
+      <w:tr>
+        <w:trPr>
+          <w:trHeight w:val="270"/>
+        </w:trPr>
+        <w:tc>
+          <w:tcPr>
+            <w:tcW w:w="2040" w:type="dxa"/>
+          </w:tcPr>
+          <w:p>
+            <w:pPr>
+              <w:rPr>
+                <w:color w:val="FF0000"/>
+              </w:rPr>
+            </w:pPr>
+            <w:r>
+              <w:rPr>
+                <w:color w:val="FF0000"/>
+              </w:rPr>
+              <w:t>41…</w:t>
+            </w:r>
+          </w:p>
+        </w:tc>
+        <w:tc>
+          <w:tcPr>
+            <w:tcW w:w="2041" w:type="dxa"/>
+          </w:tcPr>
+          <w:p>
+            <w:pPr>
+              <w:rPr>
+                <w:color w:val="FF0000"/>
+              </w:rPr>
+            </w:pPr>
+            <w:r>
+              <w:rPr>
+                <w:color w:val="FF0000"/>
+              </w:rPr>
+              <w:t>706… services</w:t>
+            </w:r>
+          </w:p>
+        </w:tc>
+      </w:tr>
+      <w:tr>
+        <w:trPr>
+          <w:trHeight w:val="270"/>
+        </w:trPr>
+        <w:tc>
+          <w:tcPr>
+            <w:tcW w:w="2040" w:type="dxa"/>
+          </w:tcPr>
+          <w:p>
+            <w:pPr>
+              <w:rPr>
+                <w:color w:val="FF0000"/>
+              </w:rPr>
+            </w:pPr>
+            <w:r>
+              <w:rPr>
+                <w:color w:val="FF0000"/>
+              </w:rPr>
+              <w:t>41…</w:t>
+            </w:r>
+          </w:p>
+        </w:tc>
+        <w:tc>
+          <w:tcPr>
+            <w:tcW w:w="2041" w:type="dxa"/>
+          </w:tcPr>
+          <w:p>
+            <w:pPr>
+              <w:rPr>
+                <w:color w:val="FF0000"/>
+              </w:rPr>
+            </w:pPr>
+            <w:r>
+              <w:rPr>
+                <w:color w:val="FF0000"/>
+              </w:rPr>
+              <w:t>701100 produits</w:t>
+            </w:r>
+          </w:p>
+        </w:tc>
+      </w:tr>
+      <w:tr>
+        <w:trPr>
+          <w:trHeight w:val="270"/>
+        </w:trPr>
+        <w:tc>
+          <w:tcPr>
+            <w:tcW w:w="4081" w:type="dxa"/>
+            <w:gridSpan w:val="2"/>
+          </w:tcPr>
+          <w:p>
+            <w:pPr>
+              <w:jc w:val="center"/>
+              <w:rPr>
+                <w:b/>
+              </w:rPr>
+            </w:pPr>
+            <w:r>
+              <w:rPr>
+                <w:b/>
+              </w:rPr>
+              <w:t>Consommation</w:t>
+            </w:r>
+            <w:r>
+              <w:rPr>
+                <w:b/>
+              </w:rPr>
+              <w:t>s</w:t>
+            </w:r>
+            <w:r>
+              <w:rPr>
+                <w:b/>
+              </w:rPr>
+              <w:t xml:space="preserve"> </w:t>
+            </w:r>
+            <w:r>
+              <w:rPr>
+                <w:b/>
+              </w:rPr>
+              <w:t>ex</w:t>
+            </w:r>
+            <w:r>
+              <w:rPr>
+                <w:b/>
+              </w:rPr>
+              <w:t>ternes abonnés</w:t>
+            </w:r>
+          </w:p>
+          <w:p>
+            <w:pPr>
+              <w:jc w:val="center"/>
+              <w:rPr>
+                <w:b/>
+              </w:rPr>
+            </w:pPr>
+            <w:r>
+              <w:rPr>
+                <w:b/>
+              </w:rPr>
+              <w:t>Il y a dépenses</w:t>
+            </w:r>
+          </w:p>
+        </w:tc>
+      </w:tr>
+      <w:tr>
+        <w:trPr>
+          <w:trHeight w:val="270"/>
+        </w:trPr>
+        <w:tc>
+          <w:tcPr>
+            <w:tcW w:w="2040" w:type="dxa"/>
+          </w:tcPr>
+          <w:p>
+            <w:pPr>
+              <w:rPr>
+                <w:color w:val="FF0000"/>
+              </w:rPr>
+            </w:pPr>
+            <w:r>
+              <w:rPr>
+                <w:color w:val="FF0000"/>
+              </w:rPr>
+              <w:t>65882…</w:t>
+            </w:r>
+          </w:p>
+        </w:tc>
+        <w:tc>
+          <w:tcPr>
+            <w:tcW w:w="2041" w:type="dxa"/>
+          </w:tcPr>
+          <w:p>
+            <w:pPr>
+              <w:rPr>
+                <w:color w:val="FF0000"/>
+              </w:rPr>
+            </w:pPr>
+            <w:r>
+              <w:rPr>
+                <w:color w:val="FF0000"/>
+              </w:rPr>
+              <w:t>571102</w:t>
+            </w:r>
+          </w:p>
+        </w:tc>
+      </w:tr>
+      <w:tr>
+        <w:trPr>
+          <w:trHeight w:val="270"/>
+        </w:trPr>
+        <w:tc>
+          <w:tcPr>
+            <w:tcW w:w="2040" w:type="dxa"/>
+          </w:tcPr>
+          <w:p>
+            <w:pPr>
+              <w:rPr>
+                <w:color w:val="FF0000"/>
+              </w:rPr>
+            </w:pPr>
+            <w:r>
+              <w:rPr>
+                <w:color w:val="FF0000"/>
+              </w:rPr>
+              <w:t>41…</w:t>
+            </w:r>
+          </w:p>
+        </w:tc>
+        <w:tc>
+          <w:tcPr>
+            <w:tcW w:w="2041" w:type="dxa"/>
+          </w:tcPr>
+          <w:p>
+            <w:pPr>
+              <w:rPr>
+                <w:color w:val="FF0000"/>
+              </w:rPr>
+            </w:pPr>
+            <w:r>
+              <w:rPr>
+                <w:color w:val="FF0000"/>
+              </w:rPr>
+              <w:t>706… services</w:t>
+            </w:r>
+          </w:p>
+        </w:tc>
+      </w:tr>
+      <w:tr>
+        <w:trPr>
+          <w:trHeight w:val="270"/>
+        </w:trPr>
+        <w:tc>
+          <w:tcPr>
+            <w:tcW w:w="4081" w:type="dxa"/>
+            <w:gridSpan w:val="2"/>
+          </w:tcPr>
+          <w:p>
+            <w:pPr>
+              <w:jc w:val="center"/>
+              <w:rPr>
+                <w:b/>
+              </w:rPr>
+            </w:pPr>
+            <w:r>
+              <w:rPr>
+                <w:b/>
+              </w:rPr>
+              <w:t>Consommations internes personnel</w:t>
+            </w:r>
+          </w:p>
+        </w:tc>
+      </w:tr>
+      <w:tr>
+        <w:trPr>
+          <w:trHeight w:val="270"/>
+        </w:trPr>
+        <w:tc>
+          <w:tcPr>
+            <w:tcW w:w="2040" w:type="dxa"/>
+          </w:tcPr>
+          <w:p>
+            <w:pPr>
+              <w:rPr>
+                <w:color w:val="FF0000"/>
+              </w:rPr>
+            </w:pPr>
+          </w:p>
+        </w:tc>
+        <w:tc>
+          <w:tcPr>
+            <w:tcW w:w="2041" w:type="dxa"/>
+          </w:tcPr>
+          <w:p>
+            <w:pPr>
+              <w:rPr>
+                <w:color w:val="FF0000"/>
+              </w:rPr>
+            </w:pPr>
+          </w:p>
+        </w:tc>
+      </w:tr>
+      <w:tr>
+        <w:trPr>
+          <w:trHeight w:val="270"/>
+        </w:trPr>
+        <w:tc>
+          <w:tcPr>
+            <w:tcW w:w="4081" w:type="dxa"/>
+            <w:gridSpan w:val="2"/>
+          </w:tcPr>
+          <w:p>
+            <w:pPr>
+              <w:jc w:val="center"/>
+              <w:rPr>
+                <w:b/>
+              </w:rPr>
+            </w:pPr>
+            <w:r>
+              <w:rPr>
+                <w:b/>
+              </w:rPr>
+              <w:lastRenderedPageBreak/>
+              <w:t>Consommations ex</w:t>
+            </w:r>
+            <w:r>
+              <w:rPr>
+                <w:b/>
+              </w:rPr>
+              <w:t>ternes personnel</w:t>
+            </w:r>
+          </w:p>
+        </w:tc>
+      </w:tr>
+      <w:tr>
+        <w:trPr>
+          <w:trHeight w:val="270"/>
+        </w:trPr>
+        <w:tc>
+          <w:tcPr>
+            <w:tcW w:w="2040" w:type="dxa"/>
+          </w:tcPr>
+          <w:p>
+            <w:pPr>
+              <w:rPr>
+                <w:color w:val="FF0000"/>
+              </w:rPr>
+            </w:pPr>
+          </w:p>
+        </w:tc>
+        <w:tc>
+          <w:tcPr>
+            <w:tcW w:w="2041" w:type="dxa"/>
+          </w:tcPr>
+          <w:p>
+            <w:pPr>
+              <w:rPr>
+                <w:color w:val="FF0000"/>
+              </w:rPr>
+            </w:pPr>
+          </w:p>
+        </w:tc>
+      </w:tr>
+      <w:tr>
+        <w:trPr>
+          <w:trHeight w:val="270"/>
+        </w:trPr>
+        <w:tc>
+          <w:tcPr>
+            <w:tcW w:w="4081" w:type="dxa"/>
+            <w:gridSpan w:val="2"/>
+          </w:tcPr>
+          <w:p>
+            <w:pPr>
+              <w:rPr>
+                <w:color w:val="FF0000"/>
+              </w:rPr>
+            </w:pPr>
+            <w:r>
+              <w:rPr>
+                <w:b/>
+              </w:rPr>
+              <w:t>Consommations internes cas sociaux</w:t>
+            </w:r>
+          </w:p>
+        </w:tc>
+      </w:tr>
+      <w:tr>
+        <w:trPr>
+          <w:trHeight w:val="270"/>
+        </w:trPr>
+        <w:tc>
+          <w:tcPr>
+            <w:tcW w:w="2040" w:type="dxa"/>
+          </w:tcPr>
+          <w:p>
+            <w:pPr>
+              <w:rPr>
+                <w:color w:val="FF0000"/>
+              </w:rPr>
+            </w:pPr>
+          </w:p>
+        </w:tc>
+        <w:tc>
+          <w:tcPr>
+            <w:tcW w:w="2041" w:type="dxa"/>
+          </w:tcPr>
+          <w:p>
+            <w:pPr>
+              <w:rPr>
+                <w:color w:val="FF0000"/>
+              </w:rPr>
+            </w:pPr>
+          </w:p>
+        </w:tc>
+      </w:tr>
+      <w:tr>
+        <w:trPr>
+          <w:trHeight w:val="270"/>
+        </w:trPr>
+        <w:tc>
+          <w:tcPr>
+            <w:tcW w:w="4081" w:type="dxa"/>
+            <w:gridSpan w:val="2"/>
+          </w:tcPr>
+          <w:p>
+            <w:pPr>
+              <w:rPr>
+                <w:color w:val="FF0000"/>
+              </w:rPr>
+            </w:pPr>
+            <w:r>
+              <w:rPr>
+                <w:b/>
+              </w:rPr>
+              <w:t>Consommations externes cas sociaux</w:t>
+            </w:r>
+          </w:p>
+        </w:tc>
+      </w:tr>
+      <w:tr>
+        <w:trPr>
+          <w:trHeight w:val="270"/>
+        </w:trPr>
+        <w:tc>
+          <w:tcPr>
+            <w:tcW w:w="2040" w:type="dxa"/>
+          </w:tcPr>
+          <w:p>
+            <w:pPr>
+              <w:rPr>
+                <w:color w:val="FF0000"/>
+              </w:rPr>
+            </w:pPr>
+          </w:p>
+        </w:tc>
+        <w:tc>
+          <w:tcPr>
+            <w:tcW w:w="2041" w:type="dxa"/>
+          </w:tcPr>
+          <w:p>
+            <w:pPr>
+              <w:rPr>
+                <w:color w:val="FF0000"/>
+              </w:rPr>
+            </w:pPr>
           </w:p>
         </w:tc>
       </w:tr>
@@ -1693,7 +2263,6 @@
           <w:noProof/>
           <w:lang w:eastAsia="fr-FR"/>
         </w:rPr>
-        <w:lastRenderedPageBreak/>
         <w:drawing>
           <wp:inline distT="0" distB="0" distL="0" distR="0" wp14:anchorId="7A76581E" wp14:editId="40B9ECA1">
             <wp:extent cx="3276600" cy="828675"/>
@@ -2001,6 +2570,7 @@
         <w:rPr>
           <w:lang w:eastAsia="fr-FR"/>
         </w:rPr>
+        <w:lastRenderedPageBreak/>
         <w:t>21/06/2022</w:t>
       </w:r>
     </w:p>
@@ -2099,7 +2669,6 @@
         <w:rPr>
           <w:lang w:eastAsia="fr-FR"/>
         </w:rPr>
-        <w:lastRenderedPageBreak/>
         <w:t>D</w:t>
       </w:r>
       <w:r>
@@ -2514,6 +3083,7 @@
         <w:rPr>
           <w:b/>
         </w:rPr>
+        <w:lastRenderedPageBreak/>
         <w:t>Cibles 15/10/2022</w:t>
       </w:r>
     </w:p>
@@ -2620,7 +3190,6 @@
         <w:rPr>
           <w:b/>
         </w:rPr>
-        <w:lastRenderedPageBreak/>
         <w:t xml:space="preserve">Ajouter le prix de consultation dans </w:t>
       </w:r>
       <w:proofErr w:type="spellStart"/>
@@ -2811,6 +3380,7 @@
           <w:noProof/>
           <w:lang w:eastAsia="fr-FR"/>
         </w:rPr>
+        <w:lastRenderedPageBreak/>
         <w:drawing>
           <wp:inline distT="0" distB="0" distL="0" distR="0">
             <wp:extent cx="5760720" cy="6581775"/>
@@ -2863,9 +3433,174 @@
           </wp:inline>
         </w:drawing>
       </w:r>
+    </w:p>
+    <w:p>
+      <w:r>
+        <w:t>Remarques</w:t>
+      </w:r>
+    </w:p>
+    <w:p>
+      <w:r>
+        <w:t>En cas d’achat au comptant, la trésorerie passe l’écriture 30—57 et la comptabilité passe 60—63. Sinon la comptabilité passe 30—40 et 60—63</w:t>
+      </w:r>
+    </w:p>
+    <w:p>
+      <w:r>
+        <w:t>En cas de vente, au début de chaque journée la compta passe l’écriture 63—30 pour le jour passé</w:t>
+      </w:r>
+      <w:r>
+        <w:t xml:space="preserve"> pour assurer que les montants de jour et nuit de ventes de produits soient pris en compte</w:t>
+      </w:r>
+      <w:r>
+        <w:t>.</w:t>
+      </w:r>
+    </w:p>
+    <w:p>
+      <w:r>
+        <w:t>Les comptes des stocks pour les réactifs</w:t>
+      </w:r>
+      <w:r>
+        <w:t xml:space="preserve"> de</w:t>
+      </w:r>
+      <w:r>
+        <w:t xml:space="preserve"> labo, produits d’écho et radio doivent être créés pour correspondre à leurs comptes de variations ou bien utiliser les comptes de matières consommables.</w:t>
+      </w:r>
+      <w:r>
+        <w:t xml:space="preserve"> </w:t>
+      </w:r>
+      <w:r>
+        <w:t>Leur</w:t>
+      </w:r>
+      <w:r>
+        <w:t xml:space="preserve"> </w:t>
+      </w:r>
+      <w:r>
+        <w:t>achat</w:t>
+      </w:r>
+      <w:r>
+        <w:t xml:space="preserve"> répondra à la même règle d’achat de produits ci-haut.</w:t>
+      </w:r>
+    </w:p>
+    <w:p/>
+    <w:p>
+      <w:pPr>
+        <w:rPr>
+          <w:b/>
+        </w:rPr>
+      </w:pPr>
+      <w:r>
+        <w:rPr>
+          <w:b/>
+        </w:rPr>
+        <w:lastRenderedPageBreak/>
+        <w:t>Remarques de la réunion du 10/04/2023</w:t>
+      </w:r>
+    </w:p>
+    <w:p>
+      <w:r>
+        <w:t>Ajouter la ligne de totaux débit et crédit dans le grand livre.</w:t>
+      </w:r>
+      <w:r>
+        <w:t xml:space="preserve"> </w:t>
+      </w:r>
       <w:bookmarkStart w:id="0" w:name="_GoBack"/>
       <w:bookmarkEnd w:id="0"/>
     </w:p>
+    <w:p>
+      <w:r>
+        <w:t>Le compte résultat net de l’exercice dans le bilan tirera son montant de la dernière ligne XI dans le</w:t>
+      </w:r>
+      <w:r>
+        <w:t xml:space="preserve"> compte</w:t>
+      </w:r>
+      <w:r>
+        <w:t xml:space="preserve"> de résultat.</w:t>
+      </w:r>
+    </w:p>
+    <w:p>
+      <w:r>
+        <w:t xml:space="preserve">Les amortissement liront leurs montant </w:t>
+      </w:r>
+      <w:r>
+        <w:t xml:space="preserve">des mouvements créditeurs </w:t>
+      </w:r>
+      <w:r>
+        <w:t>dans les comptes 28</w:t>
+      </w:r>
+      <w:proofErr w:type="gramStart"/>
+      <w:r>
+        <w:t>..</w:t>
+      </w:r>
+      <w:proofErr w:type="gramEnd"/>
+      <w:r>
+        <w:t xml:space="preserve"> </w:t>
+      </w:r>
+      <w:proofErr w:type="gramStart"/>
+      <w:r>
+        <w:t>de</w:t>
+      </w:r>
+      <w:proofErr w:type="gramEnd"/>
+      <w:r>
+        <w:t xml:space="preserve"> la balance.</w:t>
+      </w:r>
+      <w:r>
+        <w:t xml:space="preserve"> La contrepartie sera puisée des mouvements débiteurs du compte 68.</w:t>
+      </w:r>
+    </w:p>
+    <w:p>
+      <w:r>
+        <w:t>Le net actif du bilan est la différence entre brut et amortissement.</w:t>
+      </w:r>
+    </w:p>
+    <w:p>
+      <w:r>
+        <w:t>Archivage de la comptabilité : états financiers.</w:t>
+      </w:r>
+    </w:p>
+    <w:p>
+      <w:r>
+        <w:t xml:space="preserve">Rendre journal </w:t>
+      </w:r>
+      <w:r>
+        <w:t>archivable de manière à alimenter à partir de lui les autres états financiers de ses montants par année.</w:t>
+      </w:r>
+      <w:r>
+        <w:t xml:space="preserve"> </w:t>
+      </w:r>
+      <w:r>
+        <w:t>Que les états soient tampons et chaque journal archivé doit contenir ses données et permettre leur consultation à tout moment dans le temps.</w:t>
+      </w:r>
+    </w:p>
+    <w:p>
+      <w:r>
+        <w:t>A l’ouverture de chaque exercice, créer un journal et passer tous les montants de solde de clôture comme solde d’ouverture pour les comptes respectifs.</w:t>
+      </w:r>
+      <w:r>
+        <w:t xml:space="preserve"> (</w:t>
+      </w:r>
+      <w:r>
+        <w:t>Solde</w:t>
+      </w:r>
+      <w:r>
+        <w:t xml:space="preserve"> ouverture débit et solde </w:t>
+      </w:r>
+      <w:r>
+        <w:t>ouverture crédit</w:t>
+      </w:r>
+      <w:r>
+        <w:t>)</w:t>
+      </w:r>
+      <w:r>
+        <w:t>. La somme de soldes de fermeture</w:t>
+      </w:r>
+      <w:r>
+        <w:t xml:space="preserve"> </w:t>
+      </w:r>
+      <w:r>
+        <w:t>au débit et celle de soldes de fermeture au crédit donne le résultat de l’exercice à reporter à l’exercice en cours.</w:t>
+      </w:r>
+    </w:p>
+    <w:p/>
     <w:sectPr>
       <w:pgSz w:w="11906" w:h="16838"/>
       <w:pgMar w:top="1417" w:right="1417" w:bottom="1417" w:left="1417" w:header="708" w:footer="708" w:gutter="0"/>

</xml_diff>

<commit_message>
add new offline tracking and new invoicing forms
</commit_message>
<xml_diff>
--- a/Carnet de notes du Projet .docx
+++ b/Carnet de notes du Projet .docx
@@ -221,62 +221,6 @@
     </w:p>
     <w:p>
       <w:r>
-        <w:t xml:space="preserve">Passage des écritures avec insertion automatique de </w:t>
-      </w:r>
-      <w:r>
-        <w:t>contrepartie</w:t>
-      </w:r>
-    </w:p>
-    <w:p>
-      <w:pPr>
-        <w:pStyle w:val="Paragraphedeliste"/>
-        <w:numPr>
-          <w:ilvl w:val="0"/>
-          <w:numId w:val="3"/>
-        </w:numPr>
-      </w:pPr>
-      <w:r>
-        <w:t>Journal/livre de caisse</w:t>
-      </w:r>
-      <w:r>
-        <w:t xml:space="preserve"> : la contrepartie </w:t>
-      </w:r>
-      <w:r>
-        <w:t>à trouver automatiquement c’est le compte de la caisse</w:t>
-      </w:r>
-      <w:r>
-        <w:t xml:space="preserve"> avec le même montant pour l’autre compte</w:t>
-      </w:r>
-      <w:r>
-        <w:t>.</w:t>
-      </w:r>
-    </w:p>
-    <w:p>
-      <w:pPr>
-        <w:pStyle w:val="Paragraphedeliste"/>
-        <w:numPr>
-          <w:ilvl w:val="0"/>
-          <w:numId w:val="3"/>
-        </w:numPr>
-      </w:pPr>
-      <w:r>
-        <w:t>Il en est de même pour le journal de banque s’il est tenu aussi comme le journal de caisse.</w:t>
-      </w:r>
-    </w:p>
-    <w:p>
-      <w:pPr>
-        <w:pStyle w:val="Paragraphedeliste"/>
-        <w:numPr>
-          <w:ilvl w:val="0"/>
-          <w:numId w:val="3"/>
-        </w:numPr>
-      </w:pPr>
-      <w:r>
-        <w:t>Le journal d’opérations diverses : ici il n’y a pas de contrepartie automatique à trouver, il peut s’agir d’un achat à crédit ou de toute autre opération impliquant des comptes autres que celui de la caisse et celui de la banque.</w:t>
-      </w:r>
-    </w:p>
-    <w:p>
-      <w:r>
         <w:t>Un bon logiciel comptable doit intégrer les états financiers :</w:t>
       </w:r>
     </w:p>
@@ -550,20 +494,81 @@
     </w:p>
     <w:p>
       <w:r>
+        <w:t>Le débit et crédit de clôture de chaque compte sont trouvés autom</w:t>
+      </w:r>
+      <w:r>
+        <w:t>atiquement selon les valeurs de</w:t>
+      </w:r>
+      <w:r>
+        <w:t xml:space="preserve"> débit et </w:t>
+      </w:r>
+      <w:r>
+        <w:t xml:space="preserve">de </w:t>
+      </w:r>
+      <w:r>
+        <w:t>crédit pour le solde d’ouverture et les mouvements.</w:t>
+      </w:r>
+    </w:p>
+    <w:p>
+      <w:r>
+        <w:t xml:space="preserve">Débit </w:t>
+      </w:r>
+      <w:proofErr w:type="spellStart"/>
+      <w:r>
+        <w:t>ouv</w:t>
+      </w:r>
+      <w:proofErr w:type="spellEnd"/>
+      <w:r>
+        <w:t>. = report d’un solde débiteur pour le même compte.</w:t>
+      </w:r>
+    </w:p>
+    <w:p>
+      <w:r>
+        <w:t xml:space="preserve">Crédit </w:t>
+      </w:r>
+      <w:proofErr w:type="spellStart"/>
+      <w:r>
+        <w:t>ouv</w:t>
+      </w:r>
+      <w:proofErr w:type="spellEnd"/>
+      <w:r>
+        <w:t>. =  report d’un solde créditeur pour le même compte</w:t>
+      </w:r>
+    </w:p>
+    <w:p>
+      <w:proofErr w:type="spellStart"/>
+      <w:r>
+        <w:t>Mvt</w:t>
+      </w:r>
+      <w:proofErr w:type="spellEnd"/>
+      <w:r>
+        <w:t xml:space="preserve">. Débit = Somme de tous les montants enregistrés au débit du compte au cours des opérations sur </w:t>
+      </w:r>
+      <w:r>
+        <w:t>une</w:t>
+      </w:r>
+      <w:r>
+        <w:t xml:space="preserve"> période donnée.</w:t>
+      </w:r>
+    </w:p>
+    <w:p>
+      <w:proofErr w:type="spellStart"/>
+      <w:r>
         <w:lastRenderedPageBreak/>
-        <w:t>Le débit et crédit de clôture de chaque compte sont trouvés autom</w:t>
-      </w:r>
-      <w:r>
-        <w:t>atiquement selon les valeurs de</w:t>
-      </w:r>
-      <w:r>
-        <w:t xml:space="preserve"> débit et </w:t>
-      </w:r>
-      <w:r>
-        <w:t xml:space="preserve">de </w:t>
-      </w:r>
-      <w:r>
-        <w:t>crédit pour le solde d’ouverture et les mouvements.</w:t>
+        <w:t>Mvt</w:t>
+      </w:r>
+      <w:proofErr w:type="spellEnd"/>
+      <w:r>
+        <w:t>. Créd</w:t>
+      </w:r>
+      <w:r>
+        <w:t xml:space="preserve">it = Somme de tous les montants enregistrés au crédit du compte au cours des opérations sur </w:t>
+      </w:r>
+      <w:r>
+        <w:t>une</w:t>
+      </w:r>
+      <w:r>
+        <w:t xml:space="preserve"> période donnée.</w:t>
       </w:r>
     </w:p>
     <w:p>
@@ -572,461 +577,400 @@
       </w:r>
       <w:proofErr w:type="spellStart"/>
       <w:r>
+        <w:t>clo</w:t>
+      </w:r>
+      <w:proofErr w:type="spellEnd"/>
+      <w:r>
+        <w:t xml:space="preserve"> = solde débiteur à la fin de l’exercice en cours. Il a une valeur différente d’un trait si (Débit </w:t>
+      </w:r>
+      <w:proofErr w:type="spellStart"/>
+      <w:r>
         <w:t>ouv</w:t>
       </w:r>
       <w:proofErr w:type="spellEnd"/>
       <w:r>
-        <w:t>. = report d’un solde débiteur pour le même compte.</w:t>
-      </w:r>
-    </w:p>
-    <w:p>
-      <w:r>
-        <w:t xml:space="preserve">Crédit </w:t>
+        <w:t xml:space="preserve">. + </w:t>
       </w:r>
       <w:proofErr w:type="spellStart"/>
       <w:r>
+        <w:t>Mvt</w:t>
+      </w:r>
+      <w:proofErr w:type="spellEnd"/>
+      <w:r>
+        <w:t xml:space="preserve">. Débit) &gt; (Crédit </w:t>
+      </w:r>
+      <w:proofErr w:type="spellStart"/>
+      <w:r>
         <w:t>ouv</w:t>
       </w:r>
       <w:proofErr w:type="spellEnd"/>
       <w:r>
-        <w:t>. =  report d’un solde créditeur pour le même compte</w:t>
-      </w:r>
-    </w:p>
-    <w:p>
+        <w:t xml:space="preserve">. + </w:t>
+      </w:r>
       <w:proofErr w:type="spellStart"/>
       <w:r>
         <w:t>Mvt</w:t>
       </w:r>
       <w:proofErr w:type="spellEnd"/>
       <w:r>
-        <w:t xml:space="preserve">. Débit = Somme de tous les montants enregistrés au débit du compte au cours des opérations sur </w:t>
-      </w:r>
-      <w:r>
-        <w:t>une</w:t>
-      </w:r>
-      <w:r>
-        <w:t xml:space="preserve"> période donnée.</w:t>
-      </w:r>
-    </w:p>
-    <w:p>
+        <w:t>. Crédit</w:t>
+      </w:r>
+      <w:r>
+        <w:t>)</w:t>
+      </w:r>
+      <w:r>
+        <w:t xml:space="preserve">. Si (Crédit </w:t>
+      </w:r>
       <w:proofErr w:type="spellStart"/>
       <w:r>
+        <w:t>ouv</w:t>
+      </w:r>
+      <w:proofErr w:type="spellEnd"/>
+      <w:r>
+        <w:t xml:space="preserve">. + </w:t>
+      </w:r>
+      <w:proofErr w:type="spellStart"/>
+      <w:r>
         <w:t>Mvt</w:t>
       </w:r>
       <w:proofErr w:type="spellEnd"/>
       <w:r>
-        <w:t>. Créd</w:t>
-      </w:r>
-      <w:r>
-        <w:t xml:space="preserve">it = Somme de tous les montants enregistrés au crédit du compte au cours des opérations sur </w:t>
-      </w:r>
-      <w:r>
-        <w:t>une</w:t>
-      </w:r>
-      <w:r>
-        <w:t xml:space="preserve"> période donnée.</w:t>
-      </w:r>
-    </w:p>
-    <w:p>
-      <w:r>
-        <w:t xml:space="preserve">Débit </w:t>
+        <w:t xml:space="preserve">. Crédit) &gt; (Débit </w:t>
       </w:r>
       <w:proofErr w:type="spellStart"/>
       <w:r>
+        <w:t>ouv</w:t>
+      </w:r>
+      <w:proofErr w:type="spellEnd"/>
+      <w:r>
+        <w:t xml:space="preserve">. + </w:t>
+      </w:r>
+      <w:proofErr w:type="spellStart"/>
+      <w:r>
+        <w:t>Mvt</w:t>
+      </w:r>
+      <w:proofErr w:type="spellEnd"/>
+      <w:r>
+        <w:t>. Débit) alors c’</w:t>
+      </w:r>
+      <w:r>
+        <w:t xml:space="preserve">est la colonne Crédit </w:t>
+      </w:r>
+      <w:proofErr w:type="spellStart"/>
+      <w:r>
         <w:t>clo</w:t>
       </w:r>
       <w:proofErr w:type="spellEnd"/>
       <w:r>
-        <w:t xml:space="preserve"> = solde débiteur à la fin de l’exercice en cours. Il a une valeur différente d’un trait si (Débit </w:t>
+        <w:t xml:space="preserve"> </w:t>
+      </w:r>
+      <w:r>
+        <w:t>q</w:t>
+      </w:r>
+      <w:r>
+        <w:t>ui aura une valeur différente d’un trait.</w:t>
+      </w:r>
+      <w:r>
+        <w:t xml:space="preserve"> Si les deux sommes sont égales alors les deux colonnes Débit </w:t>
       </w:r>
       <w:proofErr w:type="spellStart"/>
       <w:r>
-        <w:t>ouv</w:t>
+        <w:t>clo</w:t>
       </w:r>
       <w:proofErr w:type="spellEnd"/>
       <w:r>
-        <w:t xml:space="preserve">. + </w:t>
+        <w:t xml:space="preserve"> et Crédit </w:t>
       </w:r>
       <w:proofErr w:type="spellStart"/>
       <w:r>
-        <w:t>Mvt</w:t>
+        <w:t>clo</w:t>
       </w:r>
       <w:proofErr w:type="spellEnd"/>
       <w:r>
-        <w:t xml:space="preserve">. Débit) &gt; (Crédit </w:t>
+        <w:t xml:space="preserve"> n’auront que des trait</w:t>
+      </w:r>
+      <w:r>
+        <w:t>s</w:t>
+      </w:r>
+      <w:r>
+        <w:t>.</w:t>
+      </w:r>
+    </w:p>
+    <w:p>
+      <w:pPr>
+        <w:rPr>
+          <w:color w:val="FF0000"/>
+        </w:rPr>
+      </w:pPr>
+      <w:r>
+        <w:rPr>
+          <w:color w:val="FF0000"/>
+        </w:rPr>
+        <w:t>Exposé du 05/03/2022</w:t>
+      </w:r>
+    </w:p>
+    <w:p>
+      <w:pPr>
+        <w:rPr>
+          <w:color w:val="FFC000"/>
+        </w:rPr>
+      </w:pPr>
+      <w:r>
+        <w:t xml:space="preserve">Gérer </w:t>
+      </w:r>
+      <w:r>
+        <w:t xml:space="preserve">la caisse </w:t>
+      </w:r>
+      <w:r>
+        <w:t>de sorte qu’il n’y ait pas de solde créditeur</w:t>
+      </w:r>
+      <w:r>
+        <w:t> ; c’est-à-dire si le montant impliqué par une opération la rend négative que l’application ne l’aut</w:t>
+      </w:r>
+      <w:r>
+        <w:t>o</w:t>
+      </w:r>
+      <w:r>
+        <w:t>rise pas.</w:t>
+      </w:r>
+      <w:r>
+        <w:t xml:space="preserve"> </w:t>
+      </w:r>
+      <w:r>
+        <w:t xml:space="preserve">La banque </w:t>
+      </w:r>
+      <w:r>
+        <w:t>quant</w:t>
+      </w:r>
+      <w:r>
+        <w:t xml:space="preserve"> à elle peut avoir un solde créditeur car on peut y avoir une dette.</w:t>
+      </w:r>
+    </w:p>
+    <w:p>
+      <w:r>
+        <w:t xml:space="preserve">Pour un compte impliqué dans plusieurs opérations dans le grand livre, </w:t>
+      </w:r>
+      <w:r>
+        <w:t>le solde va afficher une somme cumulée</w:t>
+      </w:r>
+      <w:r>
+        <w:t xml:space="preserve"> à chaque ligne d’une opération pour ce compte</w:t>
+      </w:r>
+      <w:r>
+        <w:t>.</w:t>
+      </w:r>
+    </w:p>
+    <w:p>
+      <w:pPr>
+        <w:rPr>
+          <w:color w:val="FF0000"/>
+        </w:rPr>
+      </w:pPr>
+      <w:r>
+        <w:rPr>
+          <w:color w:val="FF0000"/>
+        </w:rPr>
+        <w:t>Questions</w:t>
+      </w:r>
+    </w:p>
+    <w:p>
+      <w:r>
+        <w:t xml:space="preserve">[Caisse] </w:t>
+      </w:r>
+      <w:r>
+        <w:t>Y a-t-il une recette qui ne vienne pas de la vente d’un service ici à la polyclinique ? (le retour en caisse n’est pas une recette selon Mr Jean Raymond)</w:t>
+      </w:r>
+    </w:p>
+    <w:p>
+      <w:r>
+        <w:t xml:space="preserve">[Compta] </w:t>
+      </w:r>
+      <w:r>
+        <w:t>L’encaissement de recettes au dépôt du rapport journalier occasionne quelle écriture comptable ?</w:t>
+      </w:r>
+      <w:r>
+        <w:t xml:space="preserve"> (si l’on doit débiter la caisse, c’est au crédit de quel compte ?)</w:t>
+      </w:r>
+    </w:p>
+    <w:p>
+      <w:r>
+        <w:t>[Compta</w:t>
+      </w:r>
+      <w:r>
+        <w:t xml:space="preserve"> </w:t>
+      </w:r>
+      <w:r>
+        <w:t>-</w:t>
+      </w:r>
+      <w:r>
+        <w:t xml:space="preserve"> </w:t>
       </w:r>
       <w:proofErr w:type="spellStart"/>
       <w:r>
-        <w:t>ouv</w:t>
+        <w:t>Annythe</w:t>
       </w:r>
       <w:proofErr w:type="spellEnd"/>
       <w:r>
-        <w:t xml:space="preserve">. + </w:t>
-      </w:r>
-      <w:proofErr w:type="spellStart"/>
-      <w:r>
-        <w:t>Mvt</w:t>
-      </w:r>
-      <w:proofErr w:type="spellEnd"/>
-      <w:r>
-        <w:t>. Crédit</w:t>
-      </w:r>
-      <w:r>
-        <w:t>)</w:t>
-      </w:r>
-      <w:r>
-        <w:t xml:space="preserve">. Si (Crédit </w:t>
-      </w:r>
-      <w:proofErr w:type="spellStart"/>
-      <w:r>
-        <w:t>ouv</w:t>
-      </w:r>
-      <w:proofErr w:type="spellEnd"/>
-      <w:r>
-        <w:t xml:space="preserve">. + </w:t>
-      </w:r>
-      <w:proofErr w:type="spellStart"/>
-      <w:r>
-        <w:t>Mvt</w:t>
-      </w:r>
-      <w:proofErr w:type="spellEnd"/>
-      <w:r>
-        <w:t xml:space="preserve">. Crédit) &gt; (Débit </w:t>
-      </w:r>
-      <w:proofErr w:type="spellStart"/>
-      <w:r>
-        <w:t>ouv</w:t>
-      </w:r>
-      <w:proofErr w:type="spellEnd"/>
-      <w:r>
-        <w:t xml:space="preserve">. + </w:t>
-      </w:r>
-      <w:proofErr w:type="spellStart"/>
-      <w:r>
-        <w:t>Mvt</w:t>
-      </w:r>
-      <w:proofErr w:type="spellEnd"/>
-      <w:r>
-        <w:t>. Débit) alors c’</w:t>
-      </w:r>
-      <w:r>
-        <w:t xml:space="preserve">est la colonne Crédit </w:t>
-      </w:r>
-      <w:proofErr w:type="spellStart"/>
-      <w:r>
-        <w:t>clo</w:t>
-      </w:r>
-      <w:proofErr w:type="spellEnd"/>
+        <w:t>] quels comptes débiter ou créditer lorsqu’un abonné consomme un service</w:t>
+      </w:r>
+      <w:r>
+        <w:t>, un</w:t>
+      </w:r>
+      <w:r>
+        <w:t>e</w:t>
+      </w:r>
+      <w:r>
+        <w:t xml:space="preserve"> dépense ou les produits ?</w:t>
+      </w:r>
+      <w:r>
+        <w:t xml:space="preserve"> Et quand les entreprises prenant en charge les abonnés règlent c’est toujours par banque ou bien on </w:t>
+      </w:r>
+      <w:r>
+        <w:t xml:space="preserve">peut </w:t>
+      </w:r>
+      <w:r>
+        <w:t>l’encaisser ?</w:t>
+      </w:r>
+    </w:p>
+    <w:p>
+      <w:r>
+        <w:t xml:space="preserve">[Stock-Produits] </w:t>
+      </w:r>
+      <w:r>
+        <w:t xml:space="preserve">A part le bon de </w:t>
+      </w:r>
+      <w:r>
+        <w:t>réquisition</w:t>
+      </w:r>
+      <w:r>
+        <w:t>, y a-t-il autre document qui puisse occasionner une sortie de produits du stock ?</w:t>
+      </w:r>
+      <w:r>
+        <w:t xml:space="preserve"> Quoi d’autre peut occasionner l’entrée en stock à part l’approvisionnement ?</w:t>
+      </w:r>
+    </w:p>
+    <w:p>
+      <w:r>
+        <w:t xml:space="preserve">[Pharmacie] </w:t>
+      </w:r>
+      <w:r>
+        <w:t xml:space="preserve">A part le bon de commande, quoi d’autre peut occasionner une sortie à la pharmacie ? </w:t>
+      </w:r>
+      <w:r>
+        <w:t>Quoi</w:t>
+      </w:r>
+      <w:r>
+        <w:t xml:space="preserve"> d’</w:t>
+      </w:r>
+      <w:r>
+        <w:t>autre peut y occasionner l’entrée à part la réquisition ?</w:t>
+      </w:r>
+    </w:p>
+    <w:p>
+      <w:r>
+        <w:t>CAISSES ET COMPTABILITE</w:t>
+      </w:r>
+    </w:p>
+    <w:p>
+      <w:pPr>
+        <w:rPr>
+          <w:color w:val="FF0000"/>
+        </w:rPr>
+      </w:pPr>
+      <w:r>
+        <w:rPr>
+          <w:color w:val="FF0000"/>
+        </w:rPr>
+        <w:t>Pages de réf : 684, 1001</w:t>
+      </w:r>
+      <w:r>
+        <w:rPr>
+          <w:color w:val="FF0000"/>
+        </w:rPr>
+        <w:t>-1003</w:t>
+      </w:r>
+      <w:r>
+        <w:rPr>
+          <w:color w:val="FF0000"/>
+        </w:rPr>
+        <w:t> ;</w:t>
+      </w:r>
+    </w:p>
+    <w:p>
+      <w:pPr>
+        <w:rPr>
+          <w:color w:val="FF0000"/>
+        </w:rPr>
+      </w:pPr>
+      <w:r>
+        <w:rPr>
+          <w:color w:val="FF0000"/>
+        </w:rPr>
+        <w:t>Article 13, page 20 : système comptable normal ou système minimal de la trésorerie</w:t>
+      </w:r>
+    </w:p>
+    <w:p>
+      <w:pPr>
+        <w:rPr>
+          <w:color w:val="FF0000"/>
+        </w:rPr>
+      </w:pPr>
+    </w:p>
+    <w:p>
+      <w:r>
+        <w:t>Echange du 19/03/2022</w:t>
+      </w:r>
+    </w:p>
+    <w:p>
+      <w:r>
+        <w:t>GESTION DES ABONNES</w:t>
+      </w:r>
+    </w:p>
+    <w:p>
+      <w:r>
+        <w:t>Voir le fichier des enregistrements utilisé pour les abonnés.</w:t>
+      </w:r>
+    </w:p>
+    <w:p>
+      <w:r>
+        <w:t xml:space="preserve">Prévoir un </w:t>
+      </w:r>
+      <w:r>
+        <w:t>agenda électronique</w:t>
+      </w:r>
       <w:r>
         <w:t xml:space="preserve"> </w:t>
       </w:r>
       <w:r>
-        <w:t>q</w:t>
-      </w:r>
-      <w:r>
-        <w:t>ui aura une valeur différente d’un trait.</w:t>
-      </w:r>
-      <w:r>
-        <w:t xml:space="preserve"> Si les deux sommes sont égales alors les deux colonnes Débit </w:t>
-      </w:r>
-      <w:proofErr w:type="spellStart"/>
-      <w:r>
-        <w:t>clo</w:t>
-      </w:r>
-      <w:proofErr w:type="spellEnd"/>
-      <w:r>
-        <w:t xml:space="preserve"> et Crédit </w:t>
-      </w:r>
-      <w:proofErr w:type="spellStart"/>
-      <w:r>
-        <w:t>clo</w:t>
-      </w:r>
-      <w:proofErr w:type="spellEnd"/>
-      <w:r>
-        <w:t xml:space="preserve"> n’auront que des trait</w:t>
-      </w:r>
-      <w:r>
-        <w:t>s</w:t>
+        <w:t xml:space="preserve">pour l’enregistrement de consommations (services, produits) par les abonnés </w:t>
+      </w:r>
+      <w:r>
+        <w:t>en absence du gestionnaire des abonnés</w:t>
       </w:r>
       <w:r>
         <w:t>.</w:t>
       </w:r>
-    </w:p>
-    <w:p>
-      <w:pPr>
-        <w:rPr>
-          <w:color w:val="FF0000"/>
-        </w:rPr>
-      </w:pPr>
-      <w:r>
-        <w:rPr>
-          <w:color w:val="FF0000"/>
-        </w:rPr>
-        <w:t>Exposé du 05/03/2022</w:t>
-      </w:r>
-    </w:p>
-    <w:p>
-      <w:pPr>
-        <w:rPr>
-          <w:color w:val="FFC000"/>
-        </w:rPr>
-      </w:pPr>
-      <w:r>
-        <w:t xml:space="preserve">Gérer </w:t>
-      </w:r>
-      <w:r>
-        <w:t xml:space="preserve">la caisse </w:t>
-      </w:r>
-      <w:r>
-        <w:t>de sorte qu’il n’y ait pas de solde créditeur</w:t>
-      </w:r>
-      <w:r>
-        <w:t> ; c’est-à-dire si le montant impliqué par une opération la rend négative que l’application ne l’aut</w:t>
-      </w:r>
-      <w:r>
-        <w:t>o</w:t>
-      </w:r>
-      <w:r>
-        <w:t>rise pas.</w:t>
-      </w:r>
-      <w:r>
-        <w:t xml:space="preserve"> </w:t>
-      </w:r>
-      <w:r>
-        <w:t xml:space="preserve">La banque </w:t>
-      </w:r>
-      <w:r>
-        <w:t>quant</w:t>
-      </w:r>
-      <w:r>
-        <w:t xml:space="preserve"> à elle peut avoir un solde créditeur car on peut y avoir une dette.</w:t>
-      </w:r>
-    </w:p>
-    <w:p>
-      <w:r>
-        <w:t xml:space="preserve">Pour un compte impliqué dans plusieurs opérations dans le grand livre, </w:t>
-      </w:r>
-      <w:r>
-        <w:t>le solde va afficher une somme cumulée</w:t>
-      </w:r>
-      <w:r>
-        <w:t xml:space="preserve"> à chaque ligne d’une opération pour ce compte</w:t>
-      </w:r>
-      <w:r>
-        <w:t>.</w:t>
-      </w:r>
-    </w:p>
-    <w:p>
-      <w:pPr>
-        <w:rPr>
-          <w:color w:val="FF0000"/>
-        </w:rPr>
-      </w:pPr>
-      <w:r>
-        <w:rPr>
-          <w:color w:val="FF0000"/>
-        </w:rPr>
-        <w:t>Questions</w:t>
-      </w:r>
-    </w:p>
-    <w:p>
-      <w:r>
-        <w:t xml:space="preserve">[Caisse] </w:t>
-      </w:r>
-      <w:r>
-        <w:t>Y a-t-il une recette qui ne vienne pas de la vente d’un service ici à la polyclinique ? (le retour en caisse n’est pas une recette selon Mr Jean Raymond)</w:t>
-      </w:r>
-    </w:p>
-    <w:p>
-      <w:r>
-        <w:t xml:space="preserve">[Compta] </w:t>
-      </w:r>
-      <w:r>
-        <w:t>L’encaissement de recettes au dépôt du rapport journalier occasionne quelle écriture comptable ?</w:t>
-      </w:r>
-      <w:r>
-        <w:t xml:space="preserve"> (si l’on doit débiter la caisse, c’est au crédit de quel compte ?)</w:t>
-      </w:r>
-    </w:p>
-    <w:p>
-      <w:r>
-        <w:t>[Compta</w:t>
-      </w:r>
-      <w:r>
-        <w:t xml:space="preserve"> </w:t>
-      </w:r>
-      <w:r>
-        <w:t>-</w:t>
-      </w:r>
-      <w:r>
-        <w:t xml:space="preserve"> </w:t>
-      </w:r>
-      <w:proofErr w:type="spellStart"/>
-      <w:r>
-        <w:t>Annythe</w:t>
-      </w:r>
-      <w:proofErr w:type="spellEnd"/>
-      <w:r>
-        <w:t>] quels comptes débiter ou créditer lorsqu’un abonné consomme un service</w:t>
-      </w:r>
-      <w:r>
-        <w:t>, un</w:t>
-      </w:r>
-      <w:r>
-        <w:t>e</w:t>
-      </w:r>
-      <w:r>
-        <w:t xml:space="preserve"> dépense ou les produits ?</w:t>
-      </w:r>
-      <w:r>
-        <w:t xml:space="preserve"> Et quand les entreprises prenant en charge les abonnés règlent c’est toujours par banque ou bien on </w:t>
-      </w:r>
-      <w:r>
-        <w:t xml:space="preserve">peut </w:t>
-      </w:r>
-      <w:r>
-        <w:t>l’encaisser ?</w:t>
-      </w:r>
-    </w:p>
-    <w:p>
-      <w:r>
-        <w:t xml:space="preserve">[Stock-Produits] </w:t>
-      </w:r>
-      <w:r>
-        <w:t xml:space="preserve">A part le bon de </w:t>
-      </w:r>
-      <w:r>
-        <w:t>réquisition</w:t>
-      </w:r>
-      <w:r>
-        <w:t>, y a-t-il autre document qui puisse occasionner une sortie de produits du stock ?</w:t>
-      </w:r>
-      <w:r>
-        <w:t xml:space="preserve"> Quoi d’autre peut occasionner l’entrée en stock à part l’approvisionnement ?</w:t>
-      </w:r>
-    </w:p>
-    <w:p>
-      <w:r>
-        <w:t xml:space="preserve">[Pharmacie] </w:t>
-      </w:r>
-      <w:r>
-        <w:t xml:space="preserve">A part le bon de commande, quoi d’autre peut occasionner une sortie à la pharmacie ? </w:t>
-      </w:r>
-      <w:r>
-        <w:t>Quoi</w:t>
-      </w:r>
-      <w:r>
-        <w:t xml:space="preserve"> d’</w:t>
-      </w:r>
-      <w:r>
-        <w:t>autre peut y occasionner l’entrée à part la réquisition ?</w:t>
-      </w:r>
-    </w:p>
-    <w:p>
-      <w:r>
-        <w:t>CAISSES ET COMPTABILITE</w:t>
-      </w:r>
-    </w:p>
-    <w:p>
-      <w:pPr>
-        <w:rPr>
-          <w:color w:val="FF0000"/>
-        </w:rPr>
-      </w:pPr>
-      <w:r>
-        <w:rPr>
-          <w:color w:val="FF0000"/>
-        </w:rPr>
-        <w:t>Pages de réf : 684, 1001</w:t>
-      </w:r>
-      <w:r>
-        <w:rPr>
-          <w:color w:val="FF0000"/>
-        </w:rPr>
-        <w:t>-1003</w:t>
-      </w:r>
-      <w:r>
-        <w:rPr>
-          <w:color w:val="FF0000"/>
-        </w:rPr>
-        <w:t> ;</w:t>
-      </w:r>
-    </w:p>
-    <w:p>
-      <w:pPr>
-        <w:rPr>
-          <w:color w:val="FF0000"/>
-        </w:rPr>
-      </w:pPr>
-      <w:r>
-        <w:rPr>
-          <w:color w:val="FF0000"/>
-        </w:rPr>
-        <w:t>Article 13, page 20 : système comptable normal ou système minimal de la trésorerie</w:t>
-      </w:r>
-    </w:p>
-    <w:p>
-      <w:pPr>
-        <w:rPr>
-          <w:color w:val="FF0000"/>
-        </w:rPr>
-      </w:pPr>
-    </w:p>
-    <w:p>
-      <w:r>
-        <w:t>Echange du 19/03/2022</w:t>
-      </w:r>
-    </w:p>
-    <w:p>
-      <w:r>
-        <w:t>GESTION DES ABONNES</w:t>
+      <w:r>
+        <w:t xml:space="preserve"> Cet agenda sera utilisé à la </w:t>
+      </w:r>
+      <w:r>
+        <w:t>réception</w:t>
+      </w:r>
+      <w:r>
+        <w:t xml:space="preserve"> ou à la salle de soins.</w:t>
+      </w:r>
+      <w:r>
+        <w:t xml:space="preserve"> Pour tout cas de gestion de malades, quand la réception est fermée, la salle de soins peut faire l’affaire.</w:t>
+      </w:r>
+    </w:p>
+    <w:p>
+      <w:r>
+        <w:t>21/05/2022 ABONNE</w:t>
       </w:r>
     </w:p>
     <w:p>
       <w:r>
         <w:lastRenderedPageBreak/>
-        <w:t>Voir le fichier des enregistrements utilisé pour les abonnés.</w:t>
-      </w:r>
-    </w:p>
-    <w:p>
-      <w:r>
-        <w:t xml:space="preserve">Prévoir un </w:t>
-      </w:r>
-      <w:r>
-        <w:t>agenda électronique</w:t>
-      </w:r>
-      <w:r>
-        <w:t xml:space="preserve"> </w:t>
-      </w:r>
-      <w:r>
-        <w:t xml:space="preserve">pour l’enregistrement de consommations (services, produits) par les abonnés </w:t>
-      </w:r>
-      <w:r>
-        <w:t>en absence du gestionnaire des abonnés</w:t>
-      </w:r>
-      <w:r>
-        <w:t>.</w:t>
-      </w:r>
-      <w:r>
-        <w:t xml:space="preserve"> Cet agenda sera utilisé à la </w:t>
-      </w:r>
-      <w:r>
-        <w:t>réception</w:t>
-      </w:r>
-      <w:r>
-        <w:t xml:space="preserve"> ou à la salle de soins.</w:t>
-      </w:r>
-      <w:r>
-        <w:t xml:space="preserve"> Pour tout cas de gestion de malades, quand la réception est fermée, la salle de soins peut faire l’affaire.</w:t>
-      </w:r>
-    </w:p>
-    <w:p>
-      <w:r>
-        <w:t>21/05/2022 ABONNE</w:t>
-      </w:r>
-    </w:p>
-    <w:p>
-      <w:r>
         <w:t xml:space="preserve">Adaptez le rapport comme demandé par </w:t>
       </w:r>
       <w:proofErr w:type="spellStart"/>
@@ -2065,7 +2009,6 @@
               <w:rPr>
                 <w:b/>
               </w:rPr>
-              <w:lastRenderedPageBreak/>
               <w:t>Consommations ex</w:t>
             </w:r>
             <w:r>
@@ -2263,6 +2206,7 @@
           <w:noProof/>
           <w:lang w:eastAsia="fr-FR"/>
         </w:rPr>
+        <w:lastRenderedPageBreak/>
         <w:drawing>
           <wp:inline distT="0" distB="0" distL="0" distR="0" wp14:anchorId="7A76581E" wp14:editId="40B9ECA1">
             <wp:extent cx="3276600" cy="828675"/>
@@ -2570,7 +2514,6 @@
         <w:rPr>
           <w:lang w:eastAsia="fr-FR"/>
         </w:rPr>
-        <w:lastRenderedPageBreak/>
         <w:t>21/06/2022</w:t>
       </w:r>
     </w:p>
@@ -2669,6 +2612,7 @@
         <w:rPr>
           <w:lang w:eastAsia="fr-FR"/>
         </w:rPr>
+        <w:lastRenderedPageBreak/>
         <w:t>D</w:t>
       </w:r>
       <w:r>
@@ -3083,7 +3027,6 @@
         <w:rPr>
           <w:b/>
         </w:rPr>
-        <w:lastRenderedPageBreak/>
         <w:t>Cibles 15/10/2022</w:t>
       </w:r>
     </w:p>
@@ -3190,6 +3133,7 @@
         <w:rPr>
           <w:b/>
         </w:rPr>
+        <w:lastRenderedPageBreak/>
         <w:t xml:space="preserve">Ajouter le prix de consultation dans </w:t>
       </w:r>
       <w:proofErr w:type="spellStart"/>
@@ -3367,240 +3311,333 @@
     </w:p>
     <w:p/>
     <w:p>
-      <w:r>
+      <w:pPr>
+        <w:rPr>
+          <w:b/>
+        </w:rPr>
+      </w:pPr>
+      <w:r>
+        <w:rPr>
+          <w:b/>
+        </w:rPr>
         <w:t>Le</w:t>
       </w:r>
       <w:r>
+        <w:rPr>
+          <w:b/>
+        </w:rPr>
         <w:t xml:space="preserve"> 25/11/2022</w:t>
       </w:r>
     </w:p>
     <w:p>
       <w:r>
-        <w:rPr>
-          <w:noProof/>
-          <w:lang w:eastAsia="fr-FR"/>
+        <w:t>En cas d’achat au comptant, la trésorerie passe l’écriture 30—57 et la comptabilité passe 60—63. Sinon la comptabilité passe 30—40 et 60—63</w:t>
+      </w:r>
+    </w:p>
+    <w:p>
+      <w:r>
+        <w:t>En cas de vente, au début de chaque journée la compta passe l’écriture 63—30 pour le jour passé</w:t>
+      </w:r>
+      <w:r>
+        <w:t xml:space="preserve"> pour assurer que les montants de jour et nuit de ventes de produits soient pris en compte</w:t>
+      </w:r>
+      <w:r>
+        <w:t>.</w:t>
+      </w:r>
+    </w:p>
+    <w:p>
+      <w:r>
+        <w:t>Les comptes des stocks pour les réactifs</w:t>
+      </w:r>
+      <w:r>
+        <w:t xml:space="preserve"> de</w:t>
+      </w:r>
+      <w:r>
+        <w:t xml:space="preserve"> labo, produits d’écho et radio doivent être créés pour correspondre à leurs comptes de variations ou bien utiliser les comptes de matières consommables.</w:t>
+      </w:r>
+      <w:r>
+        <w:t xml:space="preserve"> </w:t>
+      </w:r>
+      <w:r>
+        <w:t>Leur</w:t>
+      </w:r>
+      <w:r>
+        <w:t xml:space="preserve"> </w:t>
+      </w:r>
+      <w:r>
+        <w:t>achat</w:t>
+      </w:r>
+      <w:r>
+        <w:t xml:space="preserve"> répondra à la même règle d’achat de produits ci-haut.</w:t>
+      </w:r>
+    </w:p>
+    <w:p/>
+    <w:p>
+      <w:pPr>
+        <w:rPr>
+          <w:b/>
+        </w:rPr>
+      </w:pPr>
+      <w:r>
+        <w:rPr>
+          <w:b/>
+        </w:rPr>
+        <w:t>Remarques de la réunion du 10/04/2023</w:t>
+      </w:r>
+    </w:p>
+    <w:p>
+      <w:r>
+        <w:t>Ajouter la ligne de totaux débit et crédit dans le grand livre.</w:t>
+      </w:r>
+      <w:r>
+        <w:t xml:space="preserve"> </w:t>
+      </w:r>
+    </w:p>
+    <w:p>
+      <w:r>
+        <w:t>Le compte résultat net de l’exercice dans le bilan tirera son montant de la dernière ligne XI dans le</w:t>
+      </w:r>
+      <w:r>
+        <w:t xml:space="preserve"> compte</w:t>
+      </w:r>
+      <w:r>
+        <w:t xml:space="preserve"> de résultat.</w:t>
+      </w:r>
+    </w:p>
+    <w:p>
+      <w:r>
+        <w:t xml:space="preserve">Les amortissement liront leurs montant </w:t>
+      </w:r>
+      <w:r>
+        <w:t xml:space="preserve">des mouvements créditeurs </w:t>
+      </w:r>
+      <w:r>
+        <w:t>dans les comptes 28</w:t>
+      </w:r>
+      <w:proofErr w:type="gramStart"/>
+      <w:r>
+        <w:t>..</w:t>
+      </w:r>
+      <w:proofErr w:type="gramEnd"/>
+      <w:r>
+        <w:t xml:space="preserve"> </w:t>
+      </w:r>
+      <w:proofErr w:type="gramStart"/>
+      <w:r>
+        <w:t>de</w:t>
+      </w:r>
+      <w:proofErr w:type="gramEnd"/>
+      <w:r>
+        <w:t xml:space="preserve"> la balance.</w:t>
+      </w:r>
+      <w:r>
+        <w:t xml:space="preserve"> La contrepartie sera puisée des mouvements débiteurs du compte 68.</w:t>
+      </w:r>
+    </w:p>
+    <w:p>
+      <w:r>
+        <w:t>Le net actif du bilan est la différence entre brut et amortissement.</w:t>
+      </w:r>
+    </w:p>
+    <w:p>
+      <w:r>
+        <w:t>Archivage de la comptabilité : états financiers.</w:t>
+      </w:r>
+    </w:p>
+    <w:p>
+      <w:r>
+        <w:t xml:space="preserve">Rendre journal </w:t>
+      </w:r>
+      <w:r>
+        <w:t>archivable de manière à alimenter à partir de lui les autres états financiers de ses montants par année.</w:t>
+      </w:r>
+      <w:r>
+        <w:t xml:space="preserve"> </w:t>
+      </w:r>
+      <w:r>
+        <w:t>Que les états soient tampons et chaque journal archivé doit contenir ses données et permettre leur consultation à tout moment dans le temps.</w:t>
+      </w:r>
+    </w:p>
+    <w:p>
+      <w:r>
+        <w:t>A l’ouverture de chaque exercice, créer un journal et passer tous les montants de solde de clôture comme solde d’ouverture pour les comptes respectifs.</w:t>
+      </w:r>
+      <w:r>
+        <w:t xml:space="preserve"> (</w:t>
+      </w:r>
+      <w:r>
+        <w:t>Solde</w:t>
+      </w:r>
+      <w:r>
+        <w:t xml:space="preserve"> ouverture débit et solde </w:t>
+      </w:r>
+      <w:r>
+        <w:t>ouverture crédit</w:t>
+      </w:r>
+      <w:r>
+        <w:t>)</w:t>
+      </w:r>
+      <w:r>
+        <w:t>. La somme de soldes de fermeture</w:t>
+      </w:r>
+      <w:r>
+        <w:t xml:space="preserve"> </w:t>
+      </w:r>
+      <w:r>
+        <w:t>au débit et celle de soldes de fermeture au crédit donne le résultat de l’exercice à reporter à l’exercice en cours.</w:t>
+      </w:r>
+    </w:p>
+    <w:p/>
+    <w:p/>
+    <w:p/>
+    <w:p/>
+    <w:p>
+      <w:pPr>
+        <w:rPr>
+          <w:b/>
+        </w:rPr>
+      </w:pPr>
+      <w:r>
+        <w:rPr>
+          <w:b/>
         </w:rPr>
         <w:lastRenderedPageBreak/>
-        <w:drawing>
-          <wp:inline distT="0" distB="0" distL="0" distR="0">
-            <wp:extent cx="5760720" cy="6581775"/>
-            <wp:effectExtent l="0" t="0" r="0" b="9525"/>
-            <wp:docPr id="1" name="Image 1" descr="D:\MesProjets\SUMEDCORepo\WhatsApp Image 2022-11-17 at 10.31.56.jpeg"/>
-            <wp:cNvGraphicFramePr>
-              <a:graphicFrameLocks xmlns:a="http://schemas.openxmlformats.org/drawingml/2006/main" noChangeAspect="1"/>
-            </wp:cNvGraphicFramePr>
-            <a:graphic xmlns:a="http://schemas.openxmlformats.org/drawingml/2006/main">
-              <a:graphicData uri="http://schemas.openxmlformats.org/drawingml/2006/picture">
-                <pic:pic xmlns:pic="http://schemas.openxmlformats.org/drawingml/2006/picture">
-                  <pic:nvPicPr>
-                    <pic:cNvPr id="0" name="Picture 1" descr="D:\MesProjets\SUMEDCORepo\WhatsApp Image 2022-11-17 at 10.31.56.jpeg"/>
-                    <pic:cNvPicPr>
-                      <a:picLocks noChangeAspect="1" noChangeArrowheads="1"/>
-                    </pic:cNvPicPr>
-                  </pic:nvPicPr>
-                  <pic:blipFill rotWithShape="1">
-                    <a:blip r:embed="rId6">
-                      <a:extLst>
-                        <a:ext uri="{28A0092B-C50C-407E-A947-70E740481C1C}">
-                          <a14:useLocalDpi xmlns:a14="http://schemas.microsoft.com/office/drawing/2010/main" val="0"/>
-                        </a:ext>
-                      </a:extLst>
-                    </a:blip>
-                    <a:srcRect t="8829" r="-2" b="26956"/>
-                    <a:stretch/>
-                  </pic:blipFill>
-                  <pic:spPr bwMode="auto">
-                    <a:xfrm>
-                      <a:off x="0" y="0"/>
-                      <a:ext cx="5760822" cy="6581892"/>
-                    </a:xfrm>
-                    <a:prstGeom prst="rect">
-                      <a:avLst/>
-                    </a:prstGeom>
-                    <a:noFill/>
-                    <a:ln>
-                      <a:noFill/>
-                    </a:ln>
-                    <a:extLst>
-                      <a:ext uri="{53640926-AAD7-44D8-BBD7-CCE9431645EC}">
-                        <a14:shadowObscured xmlns:a14="http://schemas.microsoft.com/office/drawing/2010/main"/>
-                      </a:ext>
-                    </a:extLst>
-                  </pic:spPr>
-                </pic:pic>
-              </a:graphicData>
-            </a:graphic>
-          </wp:inline>
-        </w:drawing>
-      </w:r>
-    </w:p>
-    <w:p>
-      <w:r>
-        <w:t>Remarques</w:t>
-      </w:r>
-    </w:p>
-    <w:p>
-      <w:r>
-        <w:t>En cas d’achat au comptant, la trésorerie passe l’écriture 30—57 et la comptabilité passe 60—63. Sinon la comptabilité passe 30—40 et 60—63</w:t>
-      </w:r>
-    </w:p>
-    <w:p>
-      <w:r>
-        <w:t>En cas de vente, au début de chaque journée la compta passe l’écriture 63—30 pour le jour passé</w:t>
-      </w:r>
-      <w:r>
-        <w:t xml:space="preserve"> pour assurer que les montants de jour et nuit de ventes de produits soient pris en compte</w:t>
-      </w:r>
-      <w:r>
-        <w:t>.</w:t>
-      </w:r>
-    </w:p>
-    <w:p>
-      <w:r>
-        <w:t>Les comptes des stocks pour les réactifs</w:t>
-      </w:r>
-      <w:r>
-        <w:t xml:space="preserve"> de</w:t>
-      </w:r>
-      <w:r>
-        <w:t xml:space="preserve"> labo, produits d’écho et radio doivent être créés pour correspondre à leurs comptes de variations ou bien utiliser les comptes de matières consommables.</w:t>
-      </w:r>
-      <w:r>
-        <w:t xml:space="preserve"> </w:t>
-      </w:r>
-      <w:r>
-        <w:t>Leur</w:t>
-      </w:r>
-      <w:r>
-        <w:t xml:space="preserve"> </w:t>
-      </w:r>
-      <w:r>
-        <w:t>achat</w:t>
-      </w:r>
-      <w:r>
-        <w:t xml:space="preserve"> répondra à la même règle d’achat de produits ci-haut.</w:t>
-      </w:r>
-    </w:p>
-    <w:p/>
-    <w:p>
-      <w:pPr>
-        <w:rPr>
-          <w:b/>
-        </w:rPr>
-      </w:pPr>
-      <w:r>
-        <w:rPr>
-          <w:b/>
-        </w:rPr>
-        <w:lastRenderedPageBreak/>
-        <w:t>Remarques de la réunion du 10/04/2023</w:t>
-      </w:r>
-    </w:p>
-    <w:p>
-      <w:r>
-        <w:t>Ajouter la ligne de totaux débit et crédit dans le grand livre.</w:t>
-      </w:r>
-      <w:r>
-        <w:t xml:space="preserve"> </w:t>
+        <w:t>Projet Archivages des documents de la Polyclinique</w:t>
+      </w:r>
+    </w:p>
+    <w:p>
+      <w:r>
+        <w:t>Les documents à archiver sont :</w:t>
+      </w:r>
+    </w:p>
+    <w:p>
+      <w:pPr>
+        <w:pStyle w:val="Paragraphedeliste"/>
+        <w:numPr>
+          <w:ilvl w:val="0"/>
+          <w:numId w:val="10"/>
+        </w:numPr>
+      </w:pPr>
+      <w:r>
+        <w:t>Les dossiers des patients</w:t>
+      </w:r>
+    </w:p>
+    <w:p>
+      <w:pPr>
+        <w:pStyle w:val="Paragraphedeliste"/>
+        <w:numPr>
+          <w:ilvl w:val="0"/>
+          <w:numId w:val="10"/>
+        </w:numPr>
+      </w:pPr>
+      <w:r>
+        <w:t>Les reçus de perceptions</w:t>
+      </w:r>
+    </w:p>
+    <w:p>
+      <w:pPr>
+        <w:pStyle w:val="Paragraphedeliste"/>
+        <w:numPr>
+          <w:ilvl w:val="0"/>
+          <w:numId w:val="10"/>
+        </w:numPr>
+      </w:pPr>
+      <w:r>
+        <w:t>Les notes réquisitions de dépenses et les notes de sortie de fonds</w:t>
+      </w:r>
+    </w:p>
+    <w:p>
+      <w:pPr>
+        <w:pStyle w:val="Paragraphedeliste"/>
+        <w:numPr>
+          <w:ilvl w:val="0"/>
+          <w:numId w:val="10"/>
+        </w:numPr>
+      </w:pPr>
+      <w:r>
+        <w:t>Les bordereaux de banque</w:t>
+      </w:r>
+    </w:p>
+    <w:p>
+      <w:pPr>
+        <w:pStyle w:val="Paragraphedeliste"/>
+        <w:numPr>
+          <w:ilvl w:val="0"/>
+          <w:numId w:val="10"/>
+        </w:numPr>
+      </w:pPr>
+      <w:r>
+        <w:t>Les bons de commandes de produits pharmaceutiques</w:t>
+      </w:r>
+    </w:p>
+    <w:p>
+      <w:pPr>
+        <w:pStyle w:val="Paragraphedeliste"/>
+        <w:numPr>
+          <w:ilvl w:val="0"/>
+          <w:numId w:val="10"/>
+        </w:numPr>
+      </w:pPr>
+      <w:r>
+        <w:t xml:space="preserve">Les bons de livraison de produits </w:t>
+      </w:r>
+      <w:r>
+        <w:t xml:space="preserve">et les factures </w:t>
+      </w:r>
+      <w:r>
+        <w:t xml:space="preserve">émis par les fournisseurs </w:t>
+      </w:r>
+    </w:p>
+    <w:p>
+      <w:pPr>
+        <w:pStyle w:val="Paragraphedeliste"/>
+        <w:numPr>
+          <w:ilvl w:val="0"/>
+          <w:numId w:val="10"/>
+        </w:numPr>
+      </w:pPr>
+      <w:r>
+        <w:t>Les PV d’acquisition à l’entrée en stock et de sortie à destination de la pharmacie,  les PV d’observation de casse, d’incinération à la péremption.</w:t>
+      </w:r>
+    </w:p>
+    <w:p>
+      <w:pPr>
+        <w:pStyle w:val="Paragraphedeliste"/>
+        <w:numPr>
+          <w:ilvl w:val="0"/>
+          <w:numId w:val="10"/>
+        </w:numPr>
+      </w:pPr>
+      <w:r>
+        <w:t>Les rapports à la fondation</w:t>
+      </w:r>
+    </w:p>
+    <w:p>
+      <w:pPr>
+        <w:pStyle w:val="Paragraphedeliste"/>
+        <w:numPr>
+          <w:ilvl w:val="0"/>
+          <w:numId w:val="10"/>
+        </w:numPr>
+      </w:pPr>
+      <w:r>
+        <w:t>Les factures mensuelles des abonnées</w:t>
+      </w:r>
+    </w:p>
+    <w:p>
+      <w:pPr>
+        <w:pStyle w:val="Paragraphedeliste"/>
+        <w:numPr>
+          <w:ilvl w:val="0"/>
+          <w:numId w:val="10"/>
+        </w:numPr>
+      </w:pPr>
+      <w:r>
+        <w:t>Les documents de contrats</w:t>
       </w:r>
       <w:bookmarkStart w:id="0" w:name="_GoBack"/>
       <w:bookmarkEnd w:id="0"/>
     </w:p>
-    <w:p>
-      <w:r>
-        <w:t>Le compte résultat net de l’exercice dans le bilan tirera son montant de la dernière ligne XI dans le</w:t>
-      </w:r>
-      <w:r>
-        <w:t xml:space="preserve"> compte</w:t>
-      </w:r>
-      <w:r>
-        <w:t xml:space="preserve"> de résultat.</w:t>
-      </w:r>
-    </w:p>
-    <w:p>
-      <w:r>
-        <w:t xml:space="preserve">Les amortissement liront leurs montant </w:t>
-      </w:r>
-      <w:r>
-        <w:t xml:space="preserve">des mouvements créditeurs </w:t>
-      </w:r>
-      <w:r>
-        <w:t>dans les comptes 28</w:t>
-      </w:r>
-      <w:proofErr w:type="gramStart"/>
-      <w:r>
-        <w:t>..</w:t>
-      </w:r>
-      <w:proofErr w:type="gramEnd"/>
-      <w:r>
-        <w:t xml:space="preserve"> </w:t>
-      </w:r>
-      <w:proofErr w:type="gramStart"/>
-      <w:r>
-        <w:t>de</w:t>
-      </w:r>
-      <w:proofErr w:type="gramEnd"/>
-      <w:r>
-        <w:t xml:space="preserve"> la balance.</w:t>
-      </w:r>
-      <w:r>
-        <w:t xml:space="preserve"> La contrepartie sera puisée des mouvements débiteurs du compte 68.</w:t>
-      </w:r>
-    </w:p>
-    <w:p>
-      <w:r>
-        <w:t>Le net actif du bilan est la différence entre brut et amortissement.</w:t>
-      </w:r>
-    </w:p>
-    <w:p>
-      <w:r>
-        <w:t>Archivage de la comptabilité : états financiers.</w:t>
-      </w:r>
-    </w:p>
-    <w:p>
-      <w:r>
-        <w:t xml:space="preserve">Rendre journal </w:t>
-      </w:r>
-      <w:r>
-        <w:t>archivable de manière à alimenter à partir de lui les autres états financiers de ses montants par année.</w:t>
-      </w:r>
-      <w:r>
-        <w:t xml:space="preserve"> </w:t>
-      </w:r>
-      <w:r>
-        <w:t>Que les états soient tampons et chaque journal archivé doit contenir ses données et permettre leur consultation à tout moment dans le temps.</w:t>
-      </w:r>
-    </w:p>
-    <w:p>
-      <w:r>
-        <w:t>A l’ouverture de chaque exercice, créer un journal et passer tous les montants de solde de clôture comme solde d’ouverture pour les comptes respectifs.</w:t>
-      </w:r>
-      <w:r>
-        <w:t xml:space="preserve"> (</w:t>
-      </w:r>
-      <w:r>
-        <w:t>Solde</w:t>
-      </w:r>
-      <w:r>
-        <w:t xml:space="preserve"> ouverture débit et solde </w:t>
-      </w:r>
-      <w:r>
-        <w:t>ouverture crédit</w:t>
-      </w:r>
-      <w:r>
-        <w:t>)</w:t>
-      </w:r>
-      <w:r>
-        <w:t>. La somme de soldes de fermeture</w:t>
-      </w:r>
-      <w:r>
-        <w:t xml:space="preserve"> </w:t>
-      </w:r>
-      <w:r>
-        <w:t>au débit et celle de soldes de fermeture au crédit donne le résultat de l’exercice à reporter à l’exercice en cours.</w:t>
-      </w:r>
-    </w:p>
-    <w:p/>
     <w:sectPr>
       <w:pgSz w:w="11906" w:h="16838"/>
       <w:pgMar w:top="1417" w:right="1417" w:bottom="1417" w:left="1417" w:header="708" w:footer="708" w:gutter="0"/>
@@ -3993,6 +4030,95 @@
     </w:lvl>
   </w:abstractNum>
   <w:abstractNum w:abstractNumId="4" w15:restartNumberingAfterBreak="0">
+    <w:nsid w:val="4D5B65AC"/>
+    <w:multiLevelType w:val="hybridMultilevel"/>
+    <w:tmpl w:val="0DB40554"/>
+    <w:lvl w:ilvl="0" w:tplc="040C000F">
+      <w:start w:val="1"/>
+      <w:numFmt w:val="decimal"/>
+      <w:lvlText w:val="%1."/>
+      <w:lvlJc w:val="left"/>
+      <w:pPr>
+        <w:ind w:left="720" w:hanging="360"/>
+      </w:pPr>
+      <w:rPr>
+        <w:rFonts w:hint="default"/>
+      </w:rPr>
+    </w:lvl>
+    <w:lvl w:ilvl="1" w:tplc="040C0019" w:tentative="1">
+      <w:start w:val="1"/>
+      <w:numFmt w:val="lowerLetter"/>
+      <w:lvlText w:val="%2."/>
+      <w:lvlJc w:val="left"/>
+      <w:pPr>
+        <w:ind w:left="1440" w:hanging="360"/>
+      </w:pPr>
+    </w:lvl>
+    <w:lvl w:ilvl="2" w:tplc="040C001B" w:tentative="1">
+      <w:start w:val="1"/>
+      <w:numFmt w:val="lowerRoman"/>
+      <w:lvlText w:val="%3."/>
+      <w:lvlJc w:val="right"/>
+      <w:pPr>
+        <w:ind w:left="2160" w:hanging="180"/>
+      </w:pPr>
+    </w:lvl>
+    <w:lvl w:ilvl="3" w:tplc="040C000F" w:tentative="1">
+      <w:start w:val="1"/>
+      <w:numFmt w:val="decimal"/>
+      <w:lvlText w:val="%4."/>
+      <w:lvlJc w:val="left"/>
+      <w:pPr>
+        <w:ind w:left="2880" w:hanging="360"/>
+      </w:pPr>
+    </w:lvl>
+    <w:lvl w:ilvl="4" w:tplc="040C0019" w:tentative="1">
+      <w:start w:val="1"/>
+      <w:numFmt w:val="lowerLetter"/>
+      <w:lvlText w:val="%5."/>
+      <w:lvlJc w:val="left"/>
+      <w:pPr>
+        <w:ind w:left="3600" w:hanging="360"/>
+      </w:pPr>
+    </w:lvl>
+    <w:lvl w:ilvl="5" w:tplc="040C001B" w:tentative="1">
+      <w:start w:val="1"/>
+      <w:numFmt w:val="lowerRoman"/>
+      <w:lvlText w:val="%6."/>
+      <w:lvlJc w:val="right"/>
+      <w:pPr>
+        <w:ind w:left="4320" w:hanging="180"/>
+      </w:pPr>
+    </w:lvl>
+    <w:lvl w:ilvl="6" w:tplc="040C000F" w:tentative="1">
+      <w:start w:val="1"/>
+      <w:numFmt w:val="decimal"/>
+      <w:lvlText w:val="%7."/>
+      <w:lvlJc w:val="left"/>
+      <w:pPr>
+        <w:ind w:left="5040" w:hanging="360"/>
+      </w:pPr>
+    </w:lvl>
+    <w:lvl w:ilvl="7" w:tplc="040C0019" w:tentative="1">
+      <w:start w:val="1"/>
+      <w:numFmt w:val="lowerLetter"/>
+      <w:lvlText w:val="%8."/>
+      <w:lvlJc w:val="left"/>
+      <w:pPr>
+        <w:ind w:left="5760" w:hanging="360"/>
+      </w:pPr>
+    </w:lvl>
+    <w:lvl w:ilvl="8" w:tplc="040C001B" w:tentative="1">
+      <w:start w:val="1"/>
+      <w:numFmt w:val="lowerRoman"/>
+      <w:lvlText w:val="%9."/>
+      <w:lvlJc w:val="right"/>
+      <w:pPr>
+        <w:ind w:left="6480" w:hanging="180"/>
+      </w:pPr>
+    </w:lvl>
+  </w:abstractNum>
+  <w:abstractNum w:abstractNumId="5" w15:restartNumberingAfterBreak="0">
     <w:nsid w:val="4E280CEC"/>
     <w:multiLevelType w:val="hybridMultilevel"/>
     <w:tmpl w:val="D1DC71C2"/>
@@ -4078,7 +4204,7 @@
       </w:pPr>
     </w:lvl>
   </w:abstractNum>
-  <w:abstractNum w:abstractNumId="5" w15:restartNumberingAfterBreak="0">
+  <w:abstractNum w:abstractNumId="6" w15:restartNumberingAfterBreak="0">
     <w:nsid w:val="6C9E33C4"/>
     <w:multiLevelType w:val="hybridMultilevel"/>
     <w:tmpl w:val="7FBAA2AE"/>
@@ -4167,7 +4293,7 @@
       </w:pPr>
     </w:lvl>
   </w:abstractNum>
-  <w:abstractNum w:abstractNumId="6" w15:restartNumberingAfterBreak="0">
+  <w:abstractNum w:abstractNumId="7" w15:restartNumberingAfterBreak="0">
     <w:nsid w:val="71023A07"/>
     <w:multiLevelType w:val="hybridMultilevel"/>
     <w:tmpl w:val="38A09EBC"/>
@@ -4256,7 +4382,7 @@
       </w:pPr>
     </w:lvl>
   </w:abstractNum>
-  <w:abstractNum w:abstractNumId="7" w15:restartNumberingAfterBreak="0">
+  <w:abstractNum w:abstractNumId="8" w15:restartNumberingAfterBreak="0">
     <w:nsid w:val="792436BF"/>
     <w:multiLevelType w:val="hybridMultilevel"/>
     <w:tmpl w:val="054459F8"/>
@@ -4369,7 +4495,7 @@
       </w:rPr>
     </w:lvl>
   </w:abstractNum>
-  <w:abstractNum w:abstractNumId="8" w15:restartNumberingAfterBreak="0">
+  <w:abstractNum w:abstractNumId="9" w15:restartNumberingAfterBreak="0">
     <w:nsid w:val="7FD4348F"/>
     <w:multiLevelType w:val="hybridMultilevel"/>
     <w:tmpl w:val="8DA80A10"/>
@@ -4459,31 +4585,34 @@
     </w:lvl>
   </w:abstractNum>
   <w:num w:numId="1">
-    <w:abstractNumId w:val="5"/>
+    <w:abstractNumId w:val="6"/>
   </w:num>
   <w:num w:numId="2">
     <w:abstractNumId w:val="3"/>
   </w:num>
   <w:num w:numId="3">
-    <w:abstractNumId w:val="4"/>
+    <w:abstractNumId w:val="5"/>
   </w:num>
   <w:num w:numId="4">
     <w:abstractNumId w:val="1"/>
   </w:num>
   <w:num w:numId="5">
-    <w:abstractNumId w:val="7"/>
+    <w:abstractNumId w:val="8"/>
   </w:num>
   <w:num w:numId="6">
     <w:abstractNumId w:val="2"/>
   </w:num>
   <w:num w:numId="7">
-    <w:abstractNumId w:val="6"/>
+    <w:abstractNumId w:val="7"/>
   </w:num>
   <w:num w:numId="8">
     <w:abstractNumId w:val="0"/>
   </w:num>
   <w:num w:numId="9">
-    <w:abstractNumId w:val="8"/>
+    <w:abstractNumId w:val="9"/>
+  </w:num>
+  <w:num w:numId="10">
+    <w:abstractNumId w:val="4"/>
   </w:num>
 </w:numbering>
 </file>

</xml_diff>